<commit_message>
Added some more fitch proofs
</commit_message>
<xml_diff>
--- a/year3/COS3761/Notes for COS3761.docx
+++ b/year3/COS3761/Notes for COS3761.docx
@@ -1,6 +1,6 @@
 
 <file path=word/document.xml><?xml version="1.0" encoding="utf-8"?>
-<w:document xmlns:wpc="http://schemas.microsoft.com/office/word/2010/wordprocessingCanvas" xmlns:cx="http://schemas.microsoft.com/office/drawing/2014/chartex" xmlns:cx1="http://schemas.microsoft.com/office/drawing/2015/9/8/chartex" xmlns:cx2="http://schemas.microsoft.com/office/drawing/2015/10/21/chartex" xmlns:cx3="http://schemas.microsoft.com/office/drawing/2016/5/9/chartex" xmlns:cx4="http://schemas.microsoft.com/office/drawing/2016/5/10/chartex" xmlns:cx5="http://schemas.microsoft.com/office/drawing/2016/5/11/chartex" xmlns:cx6="http://schemas.microsoft.com/office/drawing/2016/5/12/chartex" xmlns:cx7="http://schemas.microsoft.com/office/drawing/2016/5/13/chartex" xmlns:cx8="http://schemas.microsoft.com/office/drawing/2016/5/14/chartex" xmlns:mc="http://schemas.openxmlformats.org/markup-compatibility/2006" xmlns:aink="http://schemas.microsoft.com/office/drawing/2016/ink" xmlns:am3d="http://schemas.microsoft.com/office/drawing/2017/model3d" xmlns:o="urn:schemas-microsoft-com:office:office" xmlns:r="http://schemas.openxmlformats.org/officeDocument/2006/relationships" xmlns:m="http://schemas.openxmlformats.org/officeDocument/2006/math" xmlns:v="urn:schemas-microsoft-com:vml" xmlns:wp14="http://schemas.microsoft.com/office/word/2010/wordprocessingDrawing" xmlns:wp="http://schemas.openxmlformats.org/drawingml/2006/wordprocessingDrawing" xmlns:w10="urn:schemas-microsoft-com:office:word" xmlns:w="http://schemas.openxmlformats.org/wordprocessingml/2006/main" xmlns:w14="http://schemas.microsoft.com/office/word/2010/wordml" xmlns:w15="http://schemas.microsoft.com/office/word/2012/wordml" xmlns:w16cid="http://schemas.microsoft.com/office/word/2016/wordml/cid" xmlns:w16se="http://schemas.microsoft.com/office/word/2015/wordml/symex" xmlns:wpg="http://schemas.microsoft.com/office/word/2010/wordprocessingGroup" xmlns:wpi="http://schemas.microsoft.com/office/word/2010/wordprocessingInk" xmlns:wne="http://schemas.microsoft.com/office/word/2006/wordml" xmlns:wps="http://schemas.microsoft.com/office/word/2010/wordprocessingShape" mc:Ignorable="w14 w15 w16se w16cid wp14">
+<w:document xmlns:wpc="http://schemas.microsoft.com/office/word/2010/wordprocessingCanvas" xmlns:cx="http://schemas.microsoft.com/office/drawing/2014/chartex" xmlns:cx1="http://schemas.microsoft.com/office/drawing/2015/9/8/chartex" xmlns:cx2="http://schemas.microsoft.com/office/drawing/2015/10/21/chartex" xmlns:cx3="http://schemas.microsoft.com/office/drawing/2016/5/9/chartex" xmlns:cx4="http://schemas.microsoft.com/office/drawing/2016/5/10/chartex" xmlns:cx5="http://schemas.microsoft.com/office/drawing/2016/5/11/chartex" xmlns:cx6="http://schemas.microsoft.com/office/drawing/2016/5/12/chartex" xmlns:cx7="http://schemas.microsoft.com/office/drawing/2016/5/13/chartex" xmlns:cx8="http://schemas.microsoft.com/office/drawing/2016/5/14/chartex" xmlns:mc="http://schemas.openxmlformats.org/markup-compatibility/2006" xmlns:aink="http://schemas.microsoft.com/office/drawing/2016/ink" xmlns:am3d="http://schemas.microsoft.com/office/drawing/2017/model3d" xmlns:o="urn:schemas-microsoft-com:office:office" xmlns:r="http://schemas.openxmlformats.org/officeDocument/2006/relationships" xmlns:m="http://schemas.openxmlformats.org/officeDocument/2006/math" xmlns:v="urn:schemas-microsoft-com:vml" xmlns:wp14="http://schemas.microsoft.com/office/word/2010/wordprocessingDrawing" xmlns:wp="http://schemas.openxmlformats.org/drawingml/2006/wordprocessingDrawing" xmlns:w10="urn:schemas-microsoft-com:office:word" xmlns:w="http://schemas.openxmlformats.org/wordprocessingml/2006/main" xmlns:w14="http://schemas.microsoft.com/office/word/2010/wordml" xmlns:w15="http://schemas.microsoft.com/office/word/2012/wordml" xmlns:w16cex="http://schemas.microsoft.com/office/word/2018/wordml/cex" xmlns:w16cid="http://schemas.microsoft.com/office/word/2016/wordml/cid" xmlns:w16="http://schemas.microsoft.com/office/word/2018/wordml" xmlns:w16se="http://schemas.microsoft.com/office/word/2015/wordml/symex" xmlns:wpg="http://schemas.microsoft.com/office/word/2010/wordprocessingGroup" xmlns:wpi="http://schemas.microsoft.com/office/word/2010/wordprocessingInk" xmlns:wne="http://schemas.microsoft.com/office/word/2006/wordml" xmlns:wps="http://schemas.microsoft.com/office/word/2010/wordprocessingShape" mc:Ignorable="w14 w15 w16se w16cid w16 w16cex wp14">
   <w:body>
     <w:p>
       <w:pPr>
@@ -2025,19 +2025,11 @@
           <w:rFonts w:eastAsiaTheme="minorEastAsia"/>
         </w:rPr>
       </w:pPr>
-      <w:proofErr w:type="spellStart"/>
-      <w:r>
-        <w:rPr>
-          <w:rFonts w:eastAsiaTheme="minorEastAsia"/>
-        </w:rPr>
-        <w:t>Elim</w:t>
-      </w:r>
-      <w:proofErr w:type="spellEnd"/>
-      <w:r>
-        <w:rPr>
-          <w:rFonts w:eastAsiaTheme="minorEastAsia"/>
-        </w:rPr>
-        <w:t xml:space="preserve">: </w:t>
+      <w:r>
+        <w:rPr>
+          <w:rFonts w:eastAsiaTheme="minorEastAsia"/>
+        </w:rPr>
+        <w:t xml:space="preserve">Elim: </w:t>
       </w:r>
       <w:r>
         <w:rPr>
@@ -3081,7 +3073,6 @@
                 <w:bCs/>
               </w:rPr>
             </w:pPr>
-            <w:proofErr w:type="spellStart"/>
             <w:r>
               <w:rPr>
                 <w:rFonts w:cs="Courier New"/>
@@ -3104,16 +3095,7 @@
                 <w:b/>
                 <w:bCs/>
               </w:rPr>
-              <w:t>Intro</w:t>
-            </w:r>
-            <w:proofErr w:type="spellEnd"/>
-            <w:r>
-              <w:rPr>
-                <w:rFonts w:cs="Courier New"/>
-                <w:b/>
-                <w:bCs/>
-              </w:rPr>
-              <w:t>.</w:t>
+              <w:t>Intro.</w:t>
             </w:r>
           </w:p>
           <w:p>
@@ -4177,7 +4159,6 @@
                 <w:bCs/>
               </w:rPr>
             </w:pPr>
-            <w:proofErr w:type="spellStart"/>
             <w:r>
               <w:rPr>
                 <w:rFonts w:cs="Courier New"/>
@@ -4210,7 +4191,6 @@
               </w:rPr>
               <w:t>_all</w:t>
             </w:r>
-            <w:proofErr w:type="spellEnd"/>
             <w:r>
               <w:rPr>
                 <w:rFonts w:cs="Courier New"/>
@@ -4980,21 +4960,12 @@
               </w:rPr>
               <w:t xml:space="preserve"> by the </w:t>
             </w:r>
-            <w:proofErr w:type="spellStart"/>
             <w:r>
               <w:rPr>
                 <w:sz w:val="18"/>
                 <w:szCs w:val="18"/>
               </w:rPr>
-              <w:t>goal</w:t>
-            </w:r>
-            <w:proofErr w:type="spellEnd"/>
-            <w:r>
-              <w:rPr>
-                <w:sz w:val="18"/>
-                <w:szCs w:val="18"/>
-              </w:rPr>
-              <w:t xml:space="preserve"> </w:t>
+              <w:t xml:space="preserve">goal </w:t>
             </w:r>
             <m:oMath>
               <m:r>
@@ -5215,21 +5186,12 @@
               </w:rPr>
               <w:t xml:space="preserve"> by the </w:t>
             </w:r>
-            <w:proofErr w:type="spellStart"/>
             <w:r>
               <w:rPr>
                 <w:sz w:val="18"/>
                 <w:szCs w:val="18"/>
               </w:rPr>
-              <w:t>goal</w:t>
-            </w:r>
-            <w:proofErr w:type="spellEnd"/>
-            <w:r>
-              <w:rPr>
-                <w:sz w:val="18"/>
-                <w:szCs w:val="18"/>
-              </w:rPr>
-              <w:t xml:space="preserve"> </w:t>
+              <w:t xml:space="preserve">goal </w:t>
             </w:r>
             <m:oMath>
               <m:r>
@@ -5490,7 +5452,6 @@
                 <w:bCs/>
               </w:rPr>
             </w:pPr>
-            <w:proofErr w:type="spellStart"/>
             <w:r>
               <w:rPr>
                 <w:rFonts w:cs="Courier New"/>
@@ -5505,16 +5466,7 @@
                 <w:b/>
                 <w:bCs/>
               </w:rPr>
-              <w:t>Elim</w:t>
-            </w:r>
-            <w:proofErr w:type="spellEnd"/>
-            <w:r>
-              <w:rPr>
-                <w:rFonts w:cs="Courier New"/>
-                <w:b/>
-                <w:bCs/>
-              </w:rPr>
-              <w:t xml:space="preserve"> in H</w:t>
+              <w:t>Elim in H</w:t>
             </w:r>
             <w:r>
               <w:rPr>
@@ -5703,9 +5655,8 @@
                 <w:sz w:val="16"/>
                 <w:szCs w:val="16"/>
               </w:rPr>
-              <w:t xml:space="preserve"> </w:t>
-            </w:r>
-            <w:proofErr w:type="spellStart"/>
+              <w:t xml:space="preserve"> Elim) </w:t>
+            </w:r>
             <w:r>
               <w:rPr>
                 <w:rFonts w:eastAsiaTheme="minorEastAsia"/>
@@ -5714,9 +5665,8 @@
                 <w:sz w:val="16"/>
                 <w:szCs w:val="16"/>
               </w:rPr>
-              <w:t>Elim</w:t>
-            </w:r>
-            <w:proofErr w:type="spellEnd"/>
+              <w:t xml:space="preserve">Cite </w:t>
+            </w:r>
             <w:r>
               <w:rPr>
                 <w:rFonts w:eastAsiaTheme="minorEastAsia"/>
@@ -5725,40 +5675,8 @@
                 <w:sz w:val="16"/>
                 <w:szCs w:val="16"/>
               </w:rPr>
-              <w:t xml:space="preserve">) </w:t>
-            </w:r>
-            <w:r>
-              <w:rPr>
-                <w:rFonts w:eastAsiaTheme="minorEastAsia"/>
-                <w:i/>
-                <w:iCs/>
-                <w:sz w:val="16"/>
-                <w:szCs w:val="16"/>
-              </w:rPr>
-              <w:t xml:space="preserve">Cite </w:t>
-            </w:r>
-            <w:r>
-              <w:rPr>
-                <w:rFonts w:eastAsiaTheme="minorEastAsia"/>
-                <w:i/>
-                <w:iCs/>
-                <w:sz w:val="16"/>
-                <w:szCs w:val="16"/>
-              </w:rPr>
-              <w:t xml:space="preserve">Assumption. And each </w:t>
-            </w:r>
-            <w:proofErr w:type="spellStart"/>
-            <w:r>
-              <w:rPr>
-                <w:rFonts w:eastAsiaTheme="minorEastAsia"/>
-                <w:i/>
-                <w:iCs/>
-                <w:sz w:val="16"/>
-                <w:szCs w:val="16"/>
-              </w:rPr>
-              <w:t>subproof</w:t>
-            </w:r>
-            <w:proofErr w:type="spellEnd"/>
+              <w:t>Assumption. And each subproof</w:t>
+            </w:r>
           </w:p>
           <w:p>
             <w:pPr>
@@ -5801,19 +5719,18 @@
                 <w:sz w:val="18"/>
                 <w:szCs w:val="18"/>
               </w:rPr>
-              <w:t xml:space="preserve">Each disjunct should be </w:t>
-            </w:r>
-            <w:proofErr w:type="spellStart"/>
-            <w:r>
+              <w:t>Each disjunct should be subproof</w:t>
+            </w:r>
+          </w:p>
+          <w:p>
+            <w:pPr>
               <w:rPr>
                 <w:i/>
                 <w:iCs/>
                 <w:sz w:val="18"/>
                 <w:szCs w:val="18"/>
               </w:rPr>
-              <w:t>subproof</w:t>
-            </w:r>
-            <w:proofErr w:type="spellEnd"/>
+            </w:pPr>
           </w:p>
           <w:p>
             <w:pPr>
@@ -5824,26 +5741,33 @@
                 <w:szCs w:val="18"/>
               </w:rPr>
             </w:pPr>
-          </w:p>
-          <w:p>
-            <w:pPr>
+            <w:r>
               <w:rPr>
                 <w:i/>
                 <w:iCs/>
                 <w:sz w:val="18"/>
                 <w:szCs w:val="18"/>
               </w:rPr>
-            </w:pPr>
-            <w:r>
+              <w:t xml:space="preserve">Each subproof should have the same goal as the other </w:t>
+            </w:r>
+          </w:p>
+          <w:p>
+            <w:pPr>
               <w:rPr>
                 <w:i/>
                 <w:iCs/>
                 <w:sz w:val="18"/>
                 <w:szCs w:val="18"/>
               </w:rPr>
-              <w:t xml:space="preserve">Each </w:t>
-            </w:r>
-            <w:proofErr w:type="spellStart"/>
+            </w:pPr>
+          </w:p>
+          <w:p>
+            <w:pPr>
+              <w:rPr>
+                <w:b/>
+                <w:bCs/>
+              </w:rPr>
+            </w:pPr>
             <w:r>
               <w:rPr>
                 <w:i/>
@@ -5851,64 +5775,7 @@
                 <w:sz w:val="18"/>
                 <w:szCs w:val="18"/>
               </w:rPr>
-              <w:t>subproof</w:t>
-            </w:r>
-            <w:proofErr w:type="spellEnd"/>
-            <w:r>
-              <w:rPr>
-                <w:i/>
-                <w:iCs/>
-                <w:sz w:val="18"/>
-                <w:szCs w:val="18"/>
-              </w:rPr>
-              <w:t xml:space="preserve"> should have the same goal as the other </w:t>
-            </w:r>
-          </w:p>
-          <w:p>
-            <w:pPr>
-              <w:rPr>
-                <w:i/>
-                <w:iCs/>
-                <w:sz w:val="18"/>
-                <w:szCs w:val="18"/>
-              </w:rPr>
-            </w:pPr>
-          </w:p>
-          <w:p>
-            <w:pPr>
-              <w:rPr>
-                <w:b/>
-                <w:bCs/>
-              </w:rPr>
-            </w:pPr>
-            <w:r>
-              <w:rPr>
-                <w:i/>
-                <w:iCs/>
-                <w:sz w:val="18"/>
-                <w:szCs w:val="18"/>
-              </w:rPr>
-              <w:t xml:space="preserve">The goals in the </w:t>
-            </w:r>
-            <w:proofErr w:type="spellStart"/>
-            <w:r>
-              <w:rPr>
-                <w:i/>
-                <w:iCs/>
-                <w:sz w:val="18"/>
-                <w:szCs w:val="18"/>
-              </w:rPr>
-              <w:t>subproofs</w:t>
-            </w:r>
-            <w:proofErr w:type="spellEnd"/>
-            <w:r>
-              <w:rPr>
-                <w:i/>
-                <w:iCs/>
-                <w:sz w:val="18"/>
-                <w:szCs w:val="18"/>
-              </w:rPr>
-              <w:t xml:space="preserve"> should match a new goal outside </w:t>
+              <w:t xml:space="preserve">The goals in the subproofs should match a new goal outside </w:t>
             </w:r>
           </w:p>
           <w:p>
@@ -6164,9 +6031,8 @@
           <w:sz w:val="16"/>
           <w:szCs w:val="16"/>
         </w:rPr>
-        <w:t xml:space="preserve"> </w:t>
-      </w:r>
-      <w:proofErr w:type="spellStart"/>
+        <w:t xml:space="preserve"> Elim)</w:t>
+      </w:r>
       <w:r>
         <w:rPr>
           <w:rFonts w:eastAsiaTheme="minorEastAsia"/>
@@ -6176,9 +6042,8 @@
           <w:sz w:val="16"/>
           <w:szCs w:val="16"/>
         </w:rPr>
-        <w:t>Elim</w:t>
-      </w:r>
-      <w:proofErr w:type="spellEnd"/>
+        <w:t xml:space="preserve"> Cite </w:t>
+      </w:r>
       <w:r>
         <w:rPr>
           <w:rFonts w:eastAsiaTheme="minorEastAsia"/>
@@ -6188,7 +6053,7 @@
           <w:sz w:val="16"/>
           <w:szCs w:val="16"/>
         </w:rPr>
-        <w:t>)</w:t>
+        <w:t>1</w:t>
       </w:r>
       <w:r>
         <w:rPr>
@@ -6199,43 +6064,8 @@
           <w:sz w:val="16"/>
           <w:szCs w:val="16"/>
         </w:rPr>
-        <w:t xml:space="preserve"> Cite </w:t>
-      </w:r>
-      <w:r>
-        <w:rPr>
-          <w:rFonts w:eastAsiaTheme="minorEastAsia"/>
-          <w:i/>
-          <w:iCs/>
-          <w:color w:val="FF0000"/>
-          <w:sz w:val="16"/>
-          <w:szCs w:val="16"/>
-        </w:rPr>
-        <w:t>1</w:t>
-      </w:r>
-      <w:r>
-        <w:rPr>
-          <w:rFonts w:eastAsiaTheme="minorEastAsia"/>
-          <w:i/>
-          <w:iCs/>
-          <w:color w:val="FF0000"/>
-          <w:sz w:val="16"/>
-          <w:szCs w:val="16"/>
-        </w:rPr>
-        <w:t xml:space="preserve">. And each </w:t>
-      </w:r>
-      <w:proofErr w:type="spellStart"/>
-      <w:r>
-        <w:rPr>
-          <w:rFonts w:eastAsiaTheme="minorEastAsia"/>
-          <w:i/>
-          <w:iCs/>
-          <w:color w:val="FF0000"/>
-          <w:sz w:val="16"/>
-          <w:szCs w:val="16"/>
-        </w:rPr>
-        <w:t>subproof</w:t>
-      </w:r>
-      <w:proofErr w:type="spellEnd"/>
+        <w:t>. And each subproof</w:t>
+      </w:r>
     </w:p>
     <w:p>
       <w:pPr>
@@ -6256,10 +6086,12 @@
           <w:sz w:val="18"/>
           <w:szCs w:val="18"/>
         </w:rPr>
-        <w:t xml:space="preserve">Each disjunct should be </w:t>
-      </w:r>
-      <w:proofErr w:type="spellStart"/>
-      <w:r>
+        <w:t>Each disjunct should be subproof</w:t>
+      </w:r>
+    </w:p>
+    <w:p>
+      <w:pPr>
+        <w:spacing w:after="0"/>
         <w:rPr>
           <w:i/>
           <w:iCs/>
@@ -6267,13 +6099,8 @@
           <w:sz w:val="18"/>
           <w:szCs w:val="18"/>
         </w:rPr>
-        <w:t>subproof</w:t>
-      </w:r>
-      <w:proofErr w:type="spellEnd"/>
-    </w:p>
-    <w:p>
-      <w:pPr>
-        <w:spacing w:after="0"/>
+      </w:pPr>
+      <w:r>
         <w:rPr>
           <w:i/>
           <w:iCs/>
@@ -6281,38 +6108,7 @@
           <w:sz w:val="18"/>
           <w:szCs w:val="18"/>
         </w:rPr>
-      </w:pPr>
-      <w:r>
-        <w:rPr>
-          <w:i/>
-          <w:iCs/>
-          <w:color w:val="FF0000"/>
-          <w:sz w:val="18"/>
-          <w:szCs w:val="18"/>
-        </w:rPr>
-        <w:t xml:space="preserve">Each </w:t>
-      </w:r>
-      <w:proofErr w:type="spellStart"/>
-      <w:r>
-        <w:rPr>
-          <w:i/>
-          <w:iCs/>
-          <w:color w:val="FF0000"/>
-          <w:sz w:val="18"/>
-          <w:szCs w:val="18"/>
-        </w:rPr>
-        <w:t>subproof</w:t>
-      </w:r>
-      <w:proofErr w:type="spellEnd"/>
-      <w:r>
-        <w:rPr>
-          <w:i/>
-          <w:iCs/>
-          <w:color w:val="FF0000"/>
-          <w:sz w:val="18"/>
-          <w:szCs w:val="18"/>
-        </w:rPr>
-        <w:t xml:space="preserve"> should have the same goal as the other (in this case,</w:t>
+        <w:t>Each subproof should have the same goal as the other (in this case,</w:t>
       </w:r>
       <m:oMath>
         <m:r>
@@ -6353,29 +6149,7 @@
           <w:sz w:val="18"/>
           <w:szCs w:val="18"/>
         </w:rPr>
-        <w:t xml:space="preserve">The goals in the </w:t>
-      </w:r>
-      <w:proofErr w:type="spellStart"/>
-      <w:r>
-        <w:rPr>
-          <w:i/>
-          <w:iCs/>
-          <w:color w:val="FF0000"/>
-          <w:sz w:val="18"/>
-          <w:szCs w:val="18"/>
-        </w:rPr>
-        <w:t>subproofs</w:t>
-      </w:r>
-      <w:proofErr w:type="spellEnd"/>
-      <w:r>
-        <w:rPr>
-          <w:i/>
-          <w:iCs/>
-          <w:color w:val="FF0000"/>
-          <w:sz w:val="18"/>
-          <w:szCs w:val="18"/>
-        </w:rPr>
-        <w:t xml:space="preserve"> should match a new goal outside (in this case, our intermediate </w:t>
+        <w:t xml:space="preserve">The goals in the subproofs should match a new goal outside (in this case, our intermediate </w:t>
       </w:r>
       <w:proofErr w:type="gramStart"/>
       <w:r>
@@ -6841,7 +6615,6 @@
                 <w:bCs/>
               </w:rPr>
             </w:pPr>
-            <w:proofErr w:type="spellStart"/>
             <w:r>
               <w:rPr>
                 <w:rFonts w:cs="Courier New"/>
@@ -6858,7 +6631,6 @@
               </w:rPr>
               <w:t>Intro</w:t>
             </w:r>
-            <w:proofErr w:type="spellEnd"/>
             <w:r>
               <w:rPr>
                 <w:rFonts w:cs="Courier New"/>
@@ -6992,25 +6764,7 @@
                 <w:sz w:val="16"/>
                 <w:szCs w:val="16"/>
               </w:rPr>
-              <w:t xml:space="preserve">You must cite only a single </w:t>
-            </w:r>
-            <w:proofErr w:type="spellStart"/>
-            <w:r>
-              <w:rPr>
-                <w:rFonts w:eastAsiaTheme="minorEastAsia"/>
-                <w:sz w:val="16"/>
-                <w:szCs w:val="16"/>
-              </w:rPr>
-              <w:t>subproof</w:t>
-            </w:r>
-            <w:proofErr w:type="spellEnd"/>
-            <w:r>
-              <w:rPr>
-                <w:rFonts w:eastAsiaTheme="minorEastAsia"/>
-                <w:sz w:val="16"/>
-                <w:szCs w:val="16"/>
-              </w:rPr>
-              <w:t>.</w:t>
+              <w:t>You must cite only a single subproof.</w:t>
             </w:r>
           </w:p>
         </w:tc>
@@ -7032,25 +6786,7 @@
                 <w:sz w:val="16"/>
                 <w:szCs w:val="16"/>
               </w:rPr>
-              <w:t xml:space="preserve">To prove a conditional statement, make a </w:t>
-            </w:r>
-            <w:proofErr w:type="spellStart"/>
-            <w:r>
-              <w:rPr>
-                <w:rFonts w:eastAsiaTheme="minorEastAsia"/>
-                <w:sz w:val="16"/>
-                <w:szCs w:val="16"/>
-              </w:rPr>
-              <w:t>subproof</w:t>
-            </w:r>
-            <w:proofErr w:type="spellEnd"/>
-            <w:r>
-              <w:rPr>
-                <w:rFonts w:eastAsiaTheme="minorEastAsia"/>
-                <w:sz w:val="16"/>
-                <w:szCs w:val="16"/>
-              </w:rPr>
-              <w:t xml:space="preserve"> that begins with the antecedent and ends with the consequent.</w:t>
+              <w:t>To prove a conditional statement, make a subproof that begins with the antecedent and ends with the consequent.</w:t>
             </w:r>
           </w:p>
         </w:tc>
@@ -7118,23 +6854,13 @@
                 <w:bCs/>
               </w:rPr>
             </w:pPr>
-            <w:proofErr w:type="spellStart"/>
             <w:r>
               <w:rPr>
                 <w:rFonts w:cs="Courier New"/>
                 <w:b/>
                 <w:bCs/>
               </w:rPr>
-              <w:t>Impl_Elim</w:t>
-            </w:r>
-            <w:proofErr w:type="spellEnd"/>
-            <w:r>
-              <w:rPr>
-                <w:rFonts w:cs="Courier New"/>
-                <w:b/>
-                <w:bCs/>
-              </w:rPr>
-              <w:t xml:space="preserve"> in H and HO.</w:t>
+              <w:t>Impl_Elim in H and HO.</w:t>
             </w:r>
           </w:p>
           <w:p>
@@ -7392,10 +7118,12 @@
           <w:sz w:val="18"/>
           <w:szCs w:val="18"/>
         </w:rPr>
-        <w:t xml:space="preserve">Add a new </w:t>
-      </w:r>
-      <w:proofErr w:type="spellStart"/>
-      <w:r>
+        <w:t>Add a new subproof</w:t>
+      </w:r>
+    </w:p>
+    <w:p>
+      <w:pPr>
+        <w:spacing w:after="0"/>
         <w:rPr>
           <w:i/>
           <w:iCs/>
@@ -7403,13 +7131,8 @@
           <w:sz w:val="18"/>
           <w:szCs w:val="18"/>
         </w:rPr>
-        <w:t>subproof</w:t>
-      </w:r>
-      <w:proofErr w:type="spellEnd"/>
-    </w:p>
-    <w:p>
-      <w:pPr>
-        <w:spacing w:after="0"/>
+      </w:pPr>
+      <w:r>
         <w:rPr>
           <w:i/>
           <w:iCs/>
@@ -7417,38 +7140,7 @@
           <w:sz w:val="18"/>
           <w:szCs w:val="18"/>
         </w:rPr>
-      </w:pPr>
-      <w:r>
-        <w:rPr>
-          <w:i/>
-          <w:iCs/>
-          <w:color w:val="FF0000"/>
-          <w:sz w:val="18"/>
-          <w:szCs w:val="18"/>
-        </w:rPr>
-        <w:t xml:space="preserve">The assumption of the </w:t>
-      </w:r>
-      <w:proofErr w:type="spellStart"/>
-      <w:r>
-        <w:rPr>
-          <w:i/>
-          <w:iCs/>
-          <w:color w:val="FF0000"/>
-          <w:sz w:val="18"/>
-          <w:szCs w:val="18"/>
-        </w:rPr>
-        <w:t>subproof</w:t>
-      </w:r>
-      <w:proofErr w:type="spellEnd"/>
-      <w:r>
-        <w:rPr>
-          <w:i/>
-          <w:iCs/>
-          <w:color w:val="FF0000"/>
-          <w:sz w:val="18"/>
-          <w:szCs w:val="18"/>
-        </w:rPr>
-        <w:t xml:space="preserve"> should be the antecedent</w:t>
+        <w:t>The assumption of the subproof should be the antecedent</w:t>
       </w:r>
       <w:r>
         <w:rPr>
@@ -7512,29 +7204,7 @@
           <w:sz w:val="18"/>
           <w:szCs w:val="18"/>
         </w:rPr>
-        <w:t xml:space="preserve">The conclusion of the </w:t>
-      </w:r>
-      <w:proofErr w:type="spellStart"/>
-      <w:r>
-        <w:rPr>
-          <w:i/>
-          <w:iCs/>
-          <w:color w:val="FF0000"/>
-          <w:sz w:val="18"/>
-          <w:szCs w:val="18"/>
-        </w:rPr>
-        <w:t>subproof</w:t>
-      </w:r>
-      <w:proofErr w:type="spellEnd"/>
-      <w:r>
-        <w:rPr>
-          <w:i/>
-          <w:iCs/>
-          <w:color w:val="FF0000"/>
-          <w:sz w:val="18"/>
-          <w:szCs w:val="18"/>
-        </w:rPr>
-        <w:t xml:space="preserve"> should be the consequent</w:t>
+        <w:t>The conclusion of the subproof should be the consequent</w:t>
       </w:r>
       <w:r>
         <w:rPr>
@@ -7674,29 +7344,7 @@
           <w:sz w:val="18"/>
           <w:szCs w:val="18"/>
         </w:rPr>
-        <w:t xml:space="preserve">-&gt; </w:t>
-      </w:r>
-      <w:proofErr w:type="spellStart"/>
-      <w:r>
-        <w:rPr>
-          <w:i/>
-          <w:iCs/>
-          <w:color w:val="FF0000"/>
-          <w:sz w:val="18"/>
-          <w:szCs w:val="18"/>
-        </w:rPr>
-        <w:t>Elim</w:t>
-      </w:r>
-      <w:proofErr w:type="spellEnd"/>
-      <w:r>
-        <w:rPr>
-          <w:i/>
-          <w:iCs/>
-          <w:color w:val="FF0000"/>
-          <w:sz w:val="18"/>
-          <w:szCs w:val="18"/>
-        </w:rPr>
-        <w:t>: Cite a</w:t>
+        <w:t>-&gt; Elim: Cite a</w:t>
       </w:r>
       <w:r>
         <w:rPr>
@@ -8170,7 +7818,6 @@
                 <w:bCs/>
               </w:rPr>
             </w:pPr>
-            <w:proofErr w:type="spellStart"/>
             <w:r>
               <w:rPr>
                 <w:rFonts w:cs="Courier New"/>
@@ -8195,7 +7842,6 @@
               </w:rPr>
               <w:t>Intro</w:t>
             </w:r>
-            <w:proofErr w:type="spellEnd"/>
             <w:r>
               <w:rPr>
                 <w:rFonts w:cs="Courier New"/>
@@ -8549,23 +8195,13 @@
                 <w:bCs/>
               </w:rPr>
             </w:pPr>
-            <w:proofErr w:type="spellStart"/>
             <w:r>
               <w:rPr>
                 <w:rFonts w:cs="Courier New"/>
                 <w:b/>
                 <w:bCs/>
               </w:rPr>
-              <w:t>Impl_Elim</w:t>
-            </w:r>
-            <w:proofErr w:type="spellEnd"/>
-            <w:r>
-              <w:rPr>
-                <w:rFonts w:cs="Courier New"/>
-                <w:b/>
-                <w:bCs/>
-              </w:rPr>
-              <w:t xml:space="preserve"> in H and HO.</w:t>
+              <w:t>Impl_Elim in H and HO.</w:t>
             </w:r>
           </w:p>
           <w:p>
@@ -8778,31 +8414,7 @@
           <w:sz w:val="16"/>
           <w:szCs w:val="16"/>
         </w:rPr>
-        <w:t xml:space="preserve">Cite only a single </w:t>
-      </w:r>
-      <w:proofErr w:type="spellStart"/>
-      <w:r>
-        <w:rPr>
-          <w:rFonts w:eastAsiaTheme="minorEastAsia"/>
-          <w:i/>
-          <w:iCs/>
-          <w:color w:val="FF0000"/>
-          <w:sz w:val="16"/>
-          <w:szCs w:val="16"/>
-        </w:rPr>
-        <w:t>subproof</w:t>
-      </w:r>
-      <w:proofErr w:type="spellEnd"/>
-      <w:r>
-        <w:rPr>
-          <w:rFonts w:eastAsiaTheme="minorEastAsia"/>
-          <w:i/>
-          <w:iCs/>
-          <w:color w:val="FF0000"/>
-          <w:sz w:val="16"/>
-          <w:szCs w:val="16"/>
-        </w:rPr>
-        <w:t xml:space="preserve"> that begins with the opposite of what you hope to prove and ends with Contra</w:t>
+        <w:t>Cite only a single subproof that begins with the opposite of what you hope to prove and ends with Contra</w:t>
       </w:r>
     </w:p>
     <w:p>
@@ -9679,7 +9291,6 @@
                 <w:szCs w:val="16"/>
               </w:rPr>
             </w:pPr>
-            <w:proofErr w:type="spellStart"/>
             <w:r>
               <w:rPr>
                 <w:rFonts w:cs="Courier New"/>
@@ -9688,7 +9299,6 @@
               </w:rPr>
               <w:t>Forall_Intro</w:t>
             </w:r>
-            <w:proofErr w:type="spellEnd"/>
             <w:r>
               <w:rPr>
                 <w:rFonts w:cs="Courier New"/>
@@ -9762,7 +9372,6 @@
               </w:rPr>
               <w:t xml:space="preserve"> </w:t>
             </w:r>
-            <w:proofErr w:type="spellStart"/>
             <w:r>
               <w:rPr>
                 <w:rFonts w:cs="Courier New"/>
@@ -9771,7 +9380,6 @@
               </w:rPr>
               <w:t>forall</w:t>
             </w:r>
-            <w:proofErr w:type="spellEnd"/>
             <w:r>
               <w:rPr>
                 <w:rFonts w:cs="Courier New"/>
@@ -9988,7 +9596,6 @@
                 <w:szCs w:val="16"/>
               </w:rPr>
             </w:pPr>
-            <w:proofErr w:type="spellStart"/>
             <w:r>
               <w:rPr>
                 <w:rFonts w:cs="Courier New"/>
@@ -10003,33 +9610,24 @@
                 <w:b/>
                 <w:bCs/>
               </w:rPr>
-              <w:t>Elim</w:t>
-            </w:r>
-            <w:proofErr w:type="spellEnd"/>
+              <w:t>Elim in H with t</w:t>
+            </w:r>
             <w:r>
               <w:rPr>
                 <w:rFonts w:cs="Courier New"/>
                 <w:b/>
                 <w:bCs/>
               </w:rPr>
-              <w:t xml:space="preserve"> in H with t</w:t>
-            </w:r>
-            <w:r>
+              <w:t>.</w:t>
+            </w:r>
+          </w:p>
+          <w:p>
+            <w:pPr>
               <w:rPr>
                 <w:rFonts w:cs="Courier New"/>
                 <w:b/>
                 <w:bCs/>
               </w:rPr>
-              <w:t>.</w:t>
-            </w:r>
-          </w:p>
-          <w:p>
-            <w:pPr>
-              <w:rPr>
-                <w:rFonts w:cs="Courier New"/>
-                <w:b/>
-                <w:bCs/>
-              </w:rPr>
             </w:pPr>
             <w:r>
               <w:rPr>
@@ -10052,23 +9650,7 @@
                 <w:sz w:val="21"/>
                 <w:szCs w:val="21"/>
               </w:rPr>
-              <w:t xml:space="preserve"> </w:t>
-            </w:r>
-            <w:proofErr w:type="spellStart"/>
-            <w:r>
-              <w:rPr>
-                <w:sz w:val="21"/>
-                <w:szCs w:val="21"/>
-              </w:rPr>
-              <w:t>forall</w:t>
-            </w:r>
-            <w:proofErr w:type="spellEnd"/>
-            <w:r>
-              <w:rPr>
-                <w:sz w:val="21"/>
-                <w:szCs w:val="21"/>
-              </w:rPr>
-              <w:t xml:space="preserve"> </w:t>
+              <w:t xml:space="preserve"> forall </w:t>
             </w:r>
             <m:oMath>
               <m:r>
@@ -10188,20 +9770,8 @@
           <w:sz w:val="18"/>
           <w:szCs w:val="18"/>
         </w:rPr>
-        <w:t xml:space="preserve"> </w:t>
-      </w:r>
-      <w:proofErr w:type="spellStart"/>
-      <w:r>
-        <w:rPr>
-          <w:i/>
-          <w:iCs/>
-          <w:color w:val="FF0000"/>
-          <w:sz w:val="18"/>
-          <w:szCs w:val="18"/>
-        </w:rPr>
-        <w:t>Elim</w:t>
-      </w:r>
-      <w:proofErr w:type="spellEnd"/>
+        <w:t xml:space="preserve"> Elim</w:t>
+      </w:r>
       <w:r>
         <w:rPr>
           <w:i/>
@@ -10467,23 +10037,13 @@
                 <w:szCs w:val="16"/>
               </w:rPr>
             </w:pPr>
-            <w:proofErr w:type="spellStart"/>
             <w:r>
               <w:rPr>
                 <w:rFonts w:cs="Courier New"/>
                 <w:b/>
                 <w:bCs/>
               </w:rPr>
-              <w:t>Exists_Intro</w:t>
-            </w:r>
-            <w:proofErr w:type="spellEnd"/>
-            <w:r>
-              <w:rPr>
-                <w:rFonts w:cs="Courier New"/>
-                <w:b/>
-                <w:bCs/>
-              </w:rPr>
-              <w:t xml:space="preserve"> with t.</w:t>
+              <w:t>Exists_Intro with t.</w:t>
             </w:r>
           </w:p>
           <w:p>
@@ -10768,7 +10328,6 @@
                 <w:szCs w:val="16"/>
               </w:rPr>
             </w:pPr>
-            <w:proofErr w:type="spellStart"/>
             <w:r>
               <w:rPr>
                 <w:rFonts w:cs="Courier New"/>
@@ -10783,16 +10342,7 @@
                 <w:b/>
                 <w:bCs/>
               </w:rPr>
-              <w:t>_Elim</w:t>
-            </w:r>
-            <w:proofErr w:type="spellEnd"/>
-            <w:r>
-              <w:rPr>
-                <w:rFonts w:cs="Courier New"/>
-                <w:b/>
-                <w:bCs/>
-              </w:rPr>
-              <w:t xml:space="preserve"> in H.</w:t>
+              <w:t>_Elim in H.</w:t>
             </w:r>
           </w:p>
           <w:p>
@@ -10866,23 +10416,13 @@
               </w:rPr>
               <w:t xml:space="preserve">. It </w:t>
             </w:r>
-            <w:proofErr w:type="spellStart"/>
             <w:r>
               <w:rPr>
                 <w:rFonts w:eastAsiaTheme="minorEastAsia"/>
                 <w:sz w:val="21"/>
                 <w:szCs w:val="21"/>
               </w:rPr>
-              <w:t>adss</w:t>
-            </w:r>
-            <w:proofErr w:type="spellEnd"/>
-            <w:r>
-              <w:rPr>
-                <w:rFonts w:eastAsiaTheme="minorEastAsia"/>
-                <w:sz w:val="21"/>
-                <w:szCs w:val="21"/>
-              </w:rPr>
-              <w:t xml:space="preserve"> the variable </w:t>
+              <w:t xml:space="preserve">adss the variable </w:t>
             </w:r>
             <m:oMath>
               <m:r>
@@ -11174,23 +10714,7 @@
                 <w:sz w:val="24"/>
                 <w:szCs w:val="24"/>
               </w:rPr>
-              <m:t>p</m:t>
-            </m:r>
-            <m:r>
-              <w:rPr>
-                <w:rFonts w:ascii="Cambria Math" w:eastAsiaTheme="minorEastAsia" w:hAnsi="Cambria Math"/>
-                <w:sz w:val="24"/>
-                <w:szCs w:val="24"/>
-              </w:rPr>
-              <m:t>∧</m:t>
-            </m:r>
-            <m:r>
-              <w:rPr>
-                <w:rFonts w:ascii="Cambria Math" w:eastAsiaTheme="minorEastAsia" w:hAnsi="Cambria Math"/>
-                <w:sz w:val="24"/>
-                <w:szCs w:val="24"/>
-              </w:rPr>
-              <m:t>q</m:t>
+              <m:t>p∧q</m:t>
             </m:r>
           </m:e>
         </m:d>
@@ -11360,9 +10884,8 @@
           <w:sz w:val="16"/>
           <w:szCs w:val="16"/>
         </w:rPr>
-        <w:t xml:space="preserve"> </w:t>
-      </w:r>
-      <w:proofErr w:type="spellStart"/>
+        <w:t xml:space="preserve"> Elim)</w:t>
+      </w:r>
       <w:r>
         <w:rPr>
           <w:rFonts w:eastAsiaTheme="minorEastAsia"/>
@@ -11372,44 +10895,8 @@
           <w:sz w:val="16"/>
           <w:szCs w:val="16"/>
         </w:rPr>
-        <w:t>Elim</w:t>
-      </w:r>
-      <w:proofErr w:type="spellEnd"/>
-      <w:r>
-        <w:rPr>
-          <w:rFonts w:eastAsiaTheme="minorEastAsia"/>
-          <w:i/>
-          <w:iCs/>
-          <w:color w:val="FF0000"/>
-          <w:sz w:val="16"/>
-          <w:szCs w:val="16"/>
-        </w:rPr>
-        <w:t>)</w:t>
-      </w:r>
-      <w:r>
-        <w:rPr>
-          <w:rFonts w:eastAsiaTheme="minorEastAsia"/>
-          <w:i/>
-          <w:iCs/>
-          <w:color w:val="FF0000"/>
-          <w:sz w:val="16"/>
-          <w:szCs w:val="16"/>
-        </w:rPr>
-        <w:t xml:space="preserve"> Cite 1. And each </w:t>
-      </w:r>
-      <w:proofErr w:type="spellStart"/>
-      <w:r>
-        <w:rPr>
-          <w:rFonts w:eastAsiaTheme="minorEastAsia"/>
-          <w:i/>
-          <w:iCs/>
-          <w:color w:val="FF0000"/>
-          <w:sz w:val="16"/>
-          <w:szCs w:val="16"/>
-        </w:rPr>
-        <w:t>subproof</w:t>
-      </w:r>
-      <w:proofErr w:type="spellEnd"/>
+        <w:t xml:space="preserve"> Cite 1. And each subproof</w:t>
+      </w:r>
     </w:p>
     <w:p>
       <w:pPr>
@@ -11430,10 +10917,12 @@
           <w:sz w:val="18"/>
           <w:szCs w:val="18"/>
         </w:rPr>
-        <w:t xml:space="preserve">Each disjunct should be </w:t>
-      </w:r>
-      <w:proofErr w:type="spellStart"/>
-      <w:r>
+        <w:t>Each disjunct should be subproof</w:t>
+      </w:r>
+    </w:p>
+    <w:p>
+      <w:pPr>
+        <w:spacing w:after="0"/>
         <w:rPr>
           <w:i/>
           <w:iCs/>
@@ -11441,13 +10930,8 @@
           <w:sz w:val="18"/>
           <w:szCs w:val="18"/>
         </w:rPr>
-        <w:t>subproof</w:t>
-      </w:r>
-      <w:proofErr w:type="spellEnd"/>
-    </w:p>
-    <w:p>
-      <w:pPr>
-        <w:spacing w:after="0"/>
+      </w:pPr>
+      <w:r>
         <w:rPr>
           <w:i/>
           <w:iCs/>
@@ -11455,38 +10939,7 @@
           <w:sz w:val="18"/>
           <w:szCs w:val="18"/>
         </w:rPr>
-      </w:pPr>
-      <w:r>
-        <w:rPr>
-          <w:i/>
-          <w:iCs/>
-          <w:color w:val="FF0000"/>
-          <w:sz w:val="18"/>
-          <w:szCs w:val="18"/>
-        </w:rPr>
-        <w:t xml:space="preserve">Each </w:t>
-      </w:r>
-      <w:proofErr w:type="spellStart"/>
-      <w:r>
-        <w:rPr>
-          <w:i/>
-          <w:iCs/>
-          <w:color w:val="FF0000"/>
-          <w:sz w:val="18"/>
-          <w:szCs w:val="18"/>
-        </w:rPr>
-        <w:t>subproof</w:t>
-      </w:r>
-      <w:proofErr w:type="spellEnd"/>
-      <w:r>
-        <w:rPr>
-          <w:i/>
-          <w:iCs/>
-          <w:color w:val="FF0000"/>
-          <w:sz w:val="18"/>
-          <w:szCs w:val="18"/>
-        </w:rPr>
-        <w:t xml:space="preserve"> should have the same goal as the other (in this case,</w:t>
+        <w:t>Each subproof should have the same goal as the other (in this case,</w:t>
       </w:r>
       <m:oMath>
         <m:r>
@@ -11527,29 +10980,7 @@
           <w:sz w:val="18"/>
           <w:szCs w:val="18"/>
         </w:rPr>
-        <w:t xml:space="preserve">The goals in the </w:t>
-      </w:r>
-      <w:proofErr w:type="spellStart"/>
-      <w:r>
-        <w:rPr>
-          <w:i/>
-          <w:iCs/>
-          <w:color w:val="FF0000"/>
-          <w:sz w:val="18"/>
-          <w:szCs w:val="18"/>
-        </w:rPr>
-        <w:t>subproofs</w:t>
-      </w:r>
-      <w:proofErr w:type="spellEnd"/>
-      <w:r>
-        <w:rPr>
-          <w:i/>
-          <w:iCs/>
-          <w:color w:val="FF0000"/>
-          <w:sz w:val="18"/>
-          <w:szCs w:val="18"/>
-        </w:rPr>
-        <w:t xml:space="preserve"> should match a new goal outside (in this case, our intermediate conclusion</w:t>
+        <w:t>The goals in the subproofs should match a new goal outside (in this case, our intermediate conclusion</w:t>
       </w:r>
       <w:r>
         <w:rPr>
@@ -11693,27 +11124,7 @@
           <w:sz w:val="18"/>
           <w:szCs w:val="18"/>
         </w:rPr>
-        <w:t xml:space="preserve">: for each conjunct, cite </w:t>
-      </w:r>
-      <w:r>
-        <w:rPr>
-          <w:i/>
-          <w:iCs/>
-          <w:color w:val="FF0000"/>
-          <w:sz w:val="18"/>
-          <w:szCs w:val="18"/>
-        </w:rPr>
-        <w:t>the assumption</w:t>
-      </w:r>
-      <w:r>
-        <w:rPr>
-          <w:i/>
-          <w:iCs/>
-          <w:color w:val="FF0000"/>
-          <w:sz w:val="18"/>
-          <w:szCs w:val="18"/>
-        </w:rPr>
-        <w:t>.</w:t>
+        <w:t>: for each conjunct, cite the assumption.</w:t>
       </w:r>
     </w:p>
     <w:p>
@@ -12293,23 +11704,7 @@
                 <w:sz w:val="24"/>
                 <w:szCs w:val="24"/>
               </w:rPr>
-              <m:t>p</m:t>
-            </m:r>
-            <m:r>
-              <w:rPr>
-                <w:rFonts w:ascii="Cambria Math" w:eastAsiaTheme="minorEastAsia" w:hAnsi="Cambria Math"/>
-                <w:sz w:val="24"/>
-                <w:szCs w:val="24"/>
-              </w:rPr>
-              <m:t>∧</m:t>
-            </m:r>
-            <m:r>
-              <w:rPr>
-                <w:rFonts w:ascii="Cambria Math" w:eastAsiaTheme="minorEastAsia" w:hAnsi="Cambria Math"/>
-                <w:sz w:val="24"/>
-                <w:szCs w:val="24"/>
-              </w:rPr>
-              <m:t>q</m:t>
+              <m:t>p∧q</m:t>
             </m:r>
           </m:e>
         </m:d>
@@ -12319,47 +11714,7 @@
             <w:sz w:val="24"/>
             <w:szCs w:val="24"/>
           </w:rPr>
-          <m:t>→r</m:t>
-        </m:r>
-        <m:r>
-          <w:rPr>
-            <w:rFonts w:ascii="Cambria Math" w:eastAsiaTheme="minorEastAsia" w:hAnsi="Cambria Math"/>
-            <w:sz w:val="24"/>
-            <w:szCs w:val="24"/>
-          </w:rPr>
-          <m:t>⊢p</m:t>
-        </m:r>
-        <m:r>
-          <w:rPr>
-            <w:rFonts w:ascii="Cambria Math" w:eastAsiaTheme="minorEastAsia" w:hAnsi="Cambria Math"/>
-            <w:sz w:val="24"/>
-            <w:szCs w:val="24"/>
-          </w:rPr>
-          <m:t>→</m:t>
-        </m:r>
-        <m:r>
-          <w:rPr>
-            <w:rFonts w:ascii="Cambria Math" w:eastAsiaTheme="minorEastAsia" w:hAnsi="Cambria Math"/>
-            <w:sz w:val="24"/>
-            <w:szCs w:val="24"/>
-          </w:rPr>
-          <m:t>(q</m:t>
-        </m:r>
-        <m:r>
-          <w:rPr>
-            <w:rFonts w:ascii="Cambria Math" w:eastAsiaTheme="minorEastAsia" w:hAnsi="Cambria Math"/>
-            <w:sz w:val="24"/>
-            <w:szCs w:val="24"/>
-          </w:rPr>
-          <m:t>→</m:t>
-        </m:r>
-        <m:r>
-          <w:rPr>
-            <w:rFonts w:ascii="Cambria Math" w:eastAsiaTheme="minorEastAsia" w:hAnsi="Cambria Math"/>
-            <w:sz w:val="24"/>
-            <w:szCs w:val="24"/>
-          </w:rPr>
-          <m:t>r)</m:t>
+          <m:t>→r⊢p→(q→r)</m:t>
         </m:r>
       </m:oMath>
       <w:r>
@@ -12494,10 +11849,12 @@
           <w:sz w:val="18"/>
           <w:szCs w:val="18"/>
         </w:rPr>
-        <w:t xml:space="preserve">Add a new </w:t>
-      </w:r>
-      <w:proofErr w:type="spellStart"/>
-      <w:r>
+        <w:t>Add a new subproof</w:t>
+      </w:r>
+    </w:p>
+    <w:p>
+      <w:pPr>
+        <w:spacing w:after="0"/>
         <w:rPr>
           <w:i/>
           <w:iCs/>
@@ -12505,13 +11862,8 @@
           <w:sz w:val="18"/>
           <w:szCs w:val="18"/>
         </w:rPr>
-        <w:t>subproof</w:t>
-      </w:r>
-      <w:proofErr w:type="spellEnd"/>
-    </w:p>
-    <w:p>
-      <w:pPr>
-        <w:spacing w:after="0"/>
+      </w:pPr>
+      <w:r>
         <w:rPr>
           <w:i/>
           <w:iCs/>
@@ -12519,38 +11871,7 @@
           <w:sz w:val="18"/>
           <w:szCs w:val="18"/>
         </w:rPr>
-      </w:pPr>
-      <w:r>
-        <w:rPr>
-          <w:i/>
-          <w:iCs/>
-          <w:color w:val="FF0000"/>
-          <w:sz w:val="18"/>
-          <w:szCs w:val="18"/>
-        </w:rPr>
-        <w:t xml:space="preserve">The assumption of the </w:t>
-      </w:r>
-      <w:proofErr w:type="spellStart"/>
-      <w:r>
-        <w:rPr>
-          <w:i/>
-          <w:iCs/>
-          <w:color w:val="FF0000"/>
-          <w:sz w:val="18"/>
-          <w:szCs w:val="18"/>
-        </w:rPr>
-        <w:t>subproof</w:t>
-      </w:r>
-      <w:proofErr w:type="spellEnd"/>
-      <w:r>
-        <w:rPr>
-          <w:i/>
-          <w:iCs/>
-          <w:color w:val="FF0000"/>
-          <w:sz w:val="18"/>
-          <w:szCs w:val="18"/>
-        </w:rPr>
-        <w:t xml:space="preserve"> should be the antecedent (</w:t>
+        <w:t>The assumption of the subproof should be the antecedent (</w:t>
       </w:r>
       <m:oMath>
         <m:r>
@@ -12595,29 +11916,7 @@
           <w:sz w:val="18"/>
           <w:szCs w:val="18"/>
         </w:rPr>
-        <w:t xml:space="preserve">The conclusion of the </w:t>
-      </w:r>
-      <w:proofErr w:type="spellStart"/>
-      <w:r>
-        <w:rPr>
-          <w:i/>
-          <w:iCs/>
-          <w:color w:val="FF0000"/>
-          <w:sz w:val="18"/>
-          <w:szCs w:val="18"/>
-        </w:rPr>
-        <w:t>subproof</w:t>
-      </w:r>
-      <w:proofErr w:type="spellEnd"/>
-      <w:r>
-        <w:rPr>
-          <w:i/>
-          <w:iCs/>
-          <w:color w:val="FF0000"/>
-          <w:sz w:val="18"/>
-          <w:szCs w:val="18"/>
-        </w:rPr>
-        <w:t xml:space="preserve"> should be the consequent </w:t>
+        <w:t xml:space="preserve">The conclusion of the subproof should be the consequent </w:t>
       </w:r>
       <w:r>
         <w:rPr>
@@ -12869,21 +12168,7 @@
         <w:rPr>
           <w:rFonts w:eastAsiaTheme="minorEastAsia"/>
         </w:rPr>
-        <w:t xml:space="preserve"> in </w:t>
-      </w:r>
-      <w:proofErr w:type="spellStart"/>
-      <w:r>
-        <w:rPr>
-          <w:rFonts w:eastAsiaTheme="minorEastAsia"/>
-        </w:rPr>
-        <w:t>subproof</w:t>
-      </w:r>
-      <w:proofErr w:type="spellEnd"/>
-      <w:r>
-        <w:rPr>
-          <w:rFonts w:eastAsiaTheme="minorEastAsia"/>
-        </w:rPr>
-        <w:t>.</w:t>
+        <w:t xml:space="preserve"> in subproof.</w:t>
       </w:r>
       <w:r>
         <w:rPr>
@@ -12909,16 +12194,8 @@
         <w:rPr>
           <w:rFonts w:eastAsiaTheme="minorEastAsia"/>
         </w:rPr>
-        <w:t xml:space="preserve"> into </w:t>
-      </w:r>
-      <w:proofErr w:type="spellStart"/>
-      <w:r>
-        <w:rPr>
-          <w:rFonts w:eastAsiaTheme="minorEastAsia"/>
-        </w:rPr>
-        <w:t>subproof</w:t>
-      </w:r>
-      <w:proofErr w:type="spellEnd"/>
+        <w:t xml:space="preserve"> into subproof</w:t>
+      </w:r>
     </w:p>
     <w:p>
       <w:pPr>
@@ -12939,29 +12216,7 @@
           <w:sz w:val="18"/>
           <w:szCs w:val="18"/>
         </w:rPr>
-        <w:t xml:space="preserve">-&gt; </w:t>
-      </w:r>
-      <w:proofErr w:type="spellStart"/>
-      <w:r>
-        <w:rPr>
-          <w:i/>
-          <w:iCs/>
-          <w:color w:val="FF0000"/>
-          <w:sz w:val="18"/>
-          <w:szCs w:val="18"/>
-        </w:rPr>
-        <w:t>Elim</w:t>
-      </w:r>
-      <w:proofErr w:type="spellEnd"/>
-      <w:r>
-        <w:rPr>
-          <w:i/>
-          <w:iCs/>
-          <w:color w:val="FF0000"/>
-          <w:sz w:val="18"/>
-          <w:szCs w:val="18"/>
-        </w:rPr>
-        <w:t>: Cite a</w:t>
+        <w:t>-&gt; Elim: Cite a</w:t>
       </w:r>
       <w:r>
         <w:rPr>
@@ -13259,15 +12514,7 @@
             <w:sz w:val="24"/>
             <w:szCs w:val="24"/>
           </w:rPr>
-          <m:t xml:space="preserve">p→q,  r→s </m:t>
-        </m:r>
-        <m:r>
-          <w:rPr>
-            <w:rFonts w:ascii="Cambria Math" w:eastAsiaTheme="minorEastAsia" w:hAnsi="Cambria Math"/>
-            <w:sz w:val="24"/>
-            <w:szCs w:val="24"/>
-          </w:rPr>
-          <m:t>⊢</m:t>
+          <m:t>p→q,  r→s ⊢</m:t>
         </m:r>
         <m:d>
           <m:dPr>
@@ -13329,9 +12576,9 @@
           <w:szCs w:val="24"/>
         </w:rPr>
         <w:drawing>
-          <wp:inline distT="0" distB="0" distL="0" distR="0" wp14:anchorId="5E484BCC" wp14:editId="4FC1A9EC">
-            <wp:extent cx="3905250" cy="781050"/>
-            <wp:effectExtent l="0" t="0" r="0" b="0"/>
+          <wp:inline distT="0" distB="0" distL="0" distR="0" wp14:anchorId="5E484BCC" wp14:editId="3444509F">
+            <wp:extent cx="5343895" cy="1068779"/>
+            <wp:effectExtent l="0" t="0" r="9525" b="0"/>
             <wp:docPr id="18" name="Picture 18" descr="A screenshot of a cell phone&#10;&#10;Description automatically generated"/>
             <wp:cNvGraphicFramePr>
               <a:graphicFrameLocks xmlns:a="http://schemas.openxmlformats.org/drawingml/2006/main" noChangeAspect="1"/>
@@ -13358,7 +12605,7 @@
                   <pic:spPr>
                     <a:xfrm>
                       <a:off x="0" y="0"/>
-                      <a:ext cx="3905250" cy="781050"/>
+                      <a:ext cx="5411170" cy="1082234"/>
                     </a:xfrm>
                     <a:prstGeom prst="rect">
                       <a:avLst/>
@@ -13432,10 +12679,12 @@
           <w:sz w:val="18"/>
           <w:szCs w:val="18"/>
         </w:rPr>
-        <w:t xml:space="preserve">Add a new </w:t>
-      </w:r>
-      <w:proofErr w:type="spellStart"/>
-      <w:r>
+        <w:t>Add a new subproof</w:t>
+      </w:r>
+    </w:p>
+    <w:p>
+      <w:pPr>
+        <w:spacing w:after="0"/>
         <w:rPr>
           <w:i/>
           <w:iCs/>
@@ -13443,13 +12692,8 @@
           <w:sz w:val="18"/>
           <w:szCs w:val="18"/>
         </w:rPr>
-        <w:t>subproof</w:t>
-      </w:r>
-      <w:proofErr w:type="spellEnd"/>
-    </w:p>
-    <w:p>
-      <w:pPr>
-        <w:spacing w:after="0"/>
+      </w:pPr>
+      <w:r>
         <w:rPr>
           <w:i/>
           <w:iCs/>
@@ -13457,38 +12701,7 @@
           <w:sz w:val="18"/>
           <w:szCs w:val="18"/>
         </w:rPr>
-      </w:pPr>
-      <w:r>
-        <w:rPr>
-          <w:i/>
-          <w:iCs/>
-          <w:color w:val="FF0000"/>
-          <w:sz w:val="18"/>
-          <w:szCs w:val="18"/>
-        </w:rPr>
-        <w:t xml:space="preserve">The assumption of the </w:t>
-      </w:r>
-      <w:proofErr w:type="spellStart"/>
-      <w:r>
-        <w:rPr>
-          <w:i/>
-          <w:iCs/>
-          <w:color w:val="FF0000"/>
-          <w:sz w:val="18"/>
-          <w:szCs w:val="18"/>
-        </w:rPr>
-        <w:t>subproof</w:t>
-      </w:r>
-      <w:proofErr w:type="spellEnd"/>
-      <w:r>
-        <w:rPr>
-          <w:i/>
-          <w:iCs/>
-          <w:color w:val="FF0000"/>
-          <w:sz w:val="18"/>
-          <w:szCs w:val="18"/>
-        </w:rPr>
-        <w:t xml:space="preserve"> should be the antecedent (</w:t>
+        <w:t>The assumption of the subproof should be the antecedent (</w:t>
       </w:r>
       <m:oMath>
         <m:r>
@@ -13542,29 +12755,7 @@
           <w:sz w:val="18"/>
           <w:szCs w:val="18"/>
         </w:rPr>
-        <w:t xml:space="preserve">The conclusion of the </w:t>
-      </w:r>
-      <w:proofErr w:type="spellStart"/>
-      <w:r>
-        <w:rPr>
-          <w:i/>
-          <w:iCs/>
-          <w:color w:val="FF0000"/>
-          <w:sz w:val="18"/>
-          <w:szCs w:val="18"/>
-        </w:rPr>
-        <w:t>subproof</w:t>
-      </w:r>
-      <w:proofErr w:type="spellEnd"/>
-      <w:r>
-        <w:rPr>
-          <w:i/>
-          <w:iCs/>
-          <w:color w:val="FF0000"/>
-          <w:sz w:val="18"/>
-          <w:szCs w:val="18"/>
-        </w:rPr>
-        <w:t xml:space="preserve"> should be the consequent </w:t>
+        <w:t xml:space="preserve">The conclusion of the subproof should be the consequent </w:t>
       </w:r>
       <w:r>
         <w:rPr>
@@ -13585,16 +12776,7 @@
             <w:sz w:val="18"/>
             <w:szCs w:val="18"/>
           </w:rPr>
-          <m:t>Q</m:t>
-        </m:r>
-        <m:r>
-          <w:rPr>
-            <w:rFonts w:ascii="Cambria Math" w:hAnsi="Cambria Math"/>
-            <w:color w:val="FF0000"/>
-            <w:sz w:val="18"/>
-            <w:szCs w:val="18"/>
-          </w:rPr>
-          <m:t>∨S</m:t>
+          <m:t>Q∨S</m:t>
         </m:r>
       </m:oMath>
       <w:r>
@@ -13629,9 +12811,9 @@
           <w:szCs w:val="24"/>
         </w:rPr>
         <w:drawing>
-          <wp:inline distT="0" distB="0" distL="0" distR="0" wp14:anchorId="37C7CE37" wp14:editId="400787A4">
-            <wp:extent cx="3971925" cy="1077851"/>
-            <wp:effectExtent l="0" t="0" r="0" b="8255"/>
+          <wp:inline distT="0" distB="0" distL="0" distR="0" wp14:anchorId="37C7CE37" wp14:editId="4A1CBC66">
+            <wp:extent cx="5338852" cy="1448790"/>
+            <wp:effectExtent l="0" t="0" r="0" b="0"/>
             <wp:docPr id="21" name="Picture 21" descr="A screenshot of a cell phone&#10;&#10;Description automatically generated"/>
             <wp:cNvGraphicFramePr>
               <a:graphicFrameLocks xmlns:a="http://schemas.openxmlformats.org/drawingml/2006/main" noChangeAspect="1"/>
@@ -13658,7 +12840,7 @@
                   <pic:spPr>
                     <a:xfrm>
                       <a:off x="0" y="0"/>
-                      <a:ext cx="3980838" cy="1080270"/>
+                      <a:ext cx="5436360" cy="1475250"/>
                     </a:xfrm>
                     <a:prstGeom prst="rect">
                       <a:avLst/>
@@ -13670,8 +12852,6 @@
           </wp:inline>
         </w:drawing>
       </w:r>
-      <w:bookmarkStart w:id="1" w:name="_GoBack"/>
-      <w:bookmarkEnd w:id="1"/>
     </w:p>
     <w:p>
       <w:pPr>
@@ -13716,9 +12896,8 @@
           <w:sz w:val="16"/>
           <w:szCs w:val="16"/>
         </w:rPr>
-        <w:t xml:space="preserve"> </w:t>
-      </w:r>
-      <w:proofErr w:type="spellStart"/>
+        <w:t xml:space="preserve"> Elim)</w:t>
+      </w:r>
       <w:r>
         <w:rPr>
           <w:rFonts w:eastAsiaTheme="minorEastAsia"/>
@@ -13728,44 +12907,8 @@
           <w:sz w:val="16"/>
           <w:szCs w:val="16"/>
         </w:rPr>
-        <w:t>Elim</w:t>
-      </w:r>
-      <w:proofErr w:type="spellEnd"/>
-      <w:r>
-        <w:rPr>
-          <w:rFonts w:eastAsiaTheme="minorEastAsia"/>
-          <w:i/>
-          <w:iCs/>
-          <w:color w:val="FF0000"/>
-          <w:sz w:val="16"/>
-          <w:szCs w:val="16"/>
-        </w:rPr>
-        <w:t>)</w:t>
-      </w:r>
-      <w:r>
-        <w:rPr>
-          <w:rFonts w:eastAsiaTheme="minorEastAsia"/>
-          <w:i/>
-          <w:iCs/>
-          <w:color w:val="FF0000"/>
-          <w:sz w:val="16"/>
-          <w:szCs w:val="16"/>
-        </w:rPr>
-        <w:t xml:space="preserve"> Cite 1. And each </w:t>
-      </w:r>
-      <w:proofErr w:type="spellStart"/>
-      <w:r>
-        <w:rPr>
-          <w:rFonts w:eastAsiaTheme="minorEastAsia"/>
-          <w:i/>
-          <w:iCs/>
-          <w:color w:val="FF0000"/>
-          <w:sz w:val="16"/>
-          <w:szCs w:val="16"/>
-        </w:rPr>
-        <w:t>subproof</w:t>
-      </w:r>
-      <w:proofErr w:type="spellEnd"/>
+        <w:t xml:space="preserve"> Cite 1. And each subproof</w:t>
+      </w:r>
     </w:p>
     <w:p>
       <w:pPr>
@@ -13786,10 +12929,12 @@
           <w:sz w:val="18"/>
           <w:szCs w:val="18"/>
         </w:rPr>
-        <w:t xml:space="preserve">Each disjunct should be </w:t>
-      </w:r>
-      <w:proofErr w:type="spellStart"/>
-      <w:r>
+        <w:t>Each disjunct should be subproof</w:t>
+      </w:r>
+    </w:p>
+    <w:p>
+      <w:pPr>
+        <w:spacing w:after="0"/>
         <w:rPr>
           <w:i/>
           <w:iCs/>
@@ -13797,13 +12942,8 @@
           <w:sz w:val="18"/>
           <w:szCs w:val="18"/>
         </w:rPr>
-        <w:t>subproof</w:t>
-      </w:r>
-      <w:proofErr w:type="spellEnd"/>
-    </w:p>
-    <w:p>
-      <w:pPr>
-        <w:spacing w:after="0"/>
+      </w:pPr>
+      <w:r>
         <w:rPr>
           <w:i/>
           <w:iCs/>
@@ -13811,38 +12951,7 @@
           <w:sz w:val="18"/>
           <w:szCs w:val="18"/>
         </w:rPr>
-      </w:pPr>
-      <w:r>
-        <w:rPr>
-          <w:i/>
-          <w:iCs/>
-          <w:color w:val="FF0000"/>
-          <w:sz w:val="18"/>
-          <w:szCs w:val="18"/>
-        </w:rPr>
-        <w:t xml:space="preserve">Each </w:t>
-      </w:r>
-      <w:proofErr w:type="spellStart"/>
-      <w:r>
-        <w:rPr>
-          <w:i/>
-          <w:iCs/>
-          <w:color w:val="FF0000"/>
-          <w:sz w:val="18"/>
-          <w:szCs w:val="18"/>
-        </w:rPr>
-        <w:t>subproof</w:t>
-      </w:r>
-      <w:proofErr w:type="spellEnd"/>
-      <w:r>
-        <w:rPr>
-          <w:i/>
-          <w:iCs/>
-          <w:color w:val="FF0000"/>
-          <w:sz w:val="18"/>
-          <w:szCs w:val="18"/>
-        </w:rPr>
-        <w:t xml:space="preserve"> should have the same goal as the other (in this case</w:t>
+        <w:t>Each subproof should have the same goal as the other (in this case</w:t>
       </w:r>
       <m:oMath>
         <m:r>
@@ -13852,16 +12961,7 @@
             <w:sz w:val="18"/>
             <w:szCs w:val="18"/>
           </w:rPr>
-          <m:t xml:space="preserve"> </m:t>
-        </m:r>
-        <m:r>
-          <w:rPr>
-            <w:rFonts w:ascii="Cambria Math" w:hAnsi="Cambria Math"/>
-            <w:color w:val="FF0000"/>
-            <w:sz w:val="18"/>
-            <w:szCs w:val="18"/>
-          </w:rPr>
-          <m:t>Q∨S</m:t>
+          <m:t xml:space="preserve"> Q∨S</m:t>
         </m:r>
       </m:oMath>
       <w:r>
@@ -13892,60 +12992,7 @@
           <w:sz w:val="18"/>
           <w:szCs w:val="18"/>
         </w:rPr>
-        <w:t xml:space="preserve">The goals in the </w:t>
-      </w:r>
-      <w:proofErr w:type="spellStart"/>
-      <w:r>
-        <w:rPr>
-          <w:i/>
-          <w:iCs/>
-          <w:color w:val="FF0000"/>
-          <w:sz w:val="18"/>
-          <w:szCs w:val="18"/>
-        </w:rPr>
-        <w:t>subproofs</w:t>
-      </w:r>
-      <w:proofErr w:type="spellEnd"/>
-      <w:r>
-        <w:rPr>
-          <w:i/>
-          <w:iCs/>
-          <w:color w:val="FF0000"/>
-          <w:sz w:val="18"/>
-          <w:szCs w:val="18"/>
-        </w:rPr>
-        <w:t xml:space="preserve"> should match a new goal outside (in this case, our intermediate conclusion,</w:t>
-      </w:r>
-      <w:r>
-        <w:rPr>
-          <w:i/>
-          <w:iCs/>
-          <w:color w:val="FF0000"/>
-          <w:sz w:val="18"/>
-          <w:szCs w:val="18"/>
-        </w:rPr>
-        <w:t xml:space="preserve"> </w:t>
-      </w:r>
-      <m:oMath>
-        <m:r>
-          <w:rPr>
-            <w:rFonts w:ascii="Cambria Math" w:hAnsi="Cambria Math"/>
-            <w:color w:val="FF0000"/>
-            <w:sz w:val="18"/>
-            <w:szCs w:val="18"/>
-          </w:rPr>
-          <m:t>Q∨S</m:t>
-        </m:r>
-      </m:oMath>
-      <w:r>
-        <w:rPr>
-          <w:i/>
-          <w:iCs/>
-          <w:color w:val="FF0000"/>
-          <w:sz w:val="18"/>
-          <w:szCs w:val="18"/>
-        </w:rPr>
-        <w:t xml:space="preserve"> )</w:t>
+        <w:t xml:space="preserve">The goals in the subproofs should match a new goal outside </w:t>
       </w:r>
     </w:p>
     <w:p>
@@ -13968,9 +13015,9 @@
           <w:szCs w:val="24"/>
         </w:rPr>
         <w:drawing>
-          <wp:inline distT="0" distB="0" distL="0" distR="0" wp14:anchorId="0E068078" wp14:editId="345F69C4">
-            <wp:extent cx="4191000" cy="2127291"/>
-            <wp:effectExtent l="0" t="0" r="0" b="6350"/>
+          <wp:inline distT="0" distB="0" distL="0" distR="0" wp14:anchorId="0E068078" wp14:editId="10054FF2">
+            <wp:extent cx="5379522" cy="2730568"/>
+            <wp:effectExtent l="0" t="0" r="0" b="0"/>
             <wp:docPr id="22" name="Picture 22" descr="A screenshot of a cell phone&#10;&#10;Description automatically generated"/>
             <wp:cNvGraphicFramePr>
               <a:graphicFrameLocks xmlns:a="http://schemas.openxmlformats.org/drawingml/2006/main" noChangeAspect="1"/>
@@ -13997,7 +13044,7 @@
                   <pic:spPr>
                     <a:xfrm>
                       <a:off x="0" y="0"/>
-                      <a:ext cx="4197470" cy="2130575"/>
+                      <a:ext cx="5421489" cy="2751870"/>
                     </a:xfrm>
                     <a:prstGeom prst="rect">
                       <a:avLst/>
@@ -14015,6 +13062,798 @@
         <w:tabs>
           <w:tab w:val="right" w:pos="9360"/>
         </w:tabs>
+        <w:spacing w:after="0"/>
+        <w:rPr>
+          <w:rFonts w:eastAsiaTheme="minorEastAsia"/>
+          <w:sz w:val="24"/>
+          <w:szCs w:val="24"/>
+        </w:rPr>
+      </w:pPr>
+    </w:p>
+    <w:p>
+      <w:pPr>
+        <w:tabs>
+          <w:tab w:val="right" w:pos="9360"/>
+        </w:tabs>
+        <w:spacing w:after="0"/>
+        <w:rPr>
+          <w:rFonts w:eastAsiaTheme="minorEastAsia"/>
+          <w:sz w:val="24"/>
+          <w:szCs w:val="24"/>
+        </w:rPr>
+      </w:pPr>
+    </w:p>
+    <w:p>
+      <w:pPr>
+        <w:tabs>
+          <w:tab w:val="right" w:pos="9360"/>
+        </w:tabs>
+        <w:spacing w:after="0"/>
+        <w:rPr>
+          <w:rFonts w:eastAsiaTheme="minorEastAsia"/>
+          <w:sz w:val="24"/>
+          <w:szCs w:val="24"/>
+        </w:rPr>
+      </w:pPr>
+    </w:p>
+    <w:p>
+      <w:pPr>
+        <w:tabs>
+          <w:tab w:val="right" w:pos="9360"/>
+        </w:tabs>
+        <w:spacing w:after="0"/>
+        <w:rPr>
+          <w:rFonts w:eastAsiaTheme="minorEastAsia"/>
+          <w:sz w:val="24"/>
+          <w:szCs w:val="24"/>
+        </w:rPr>
+      </w:pPr>
+    </w:p>
+    <w:p>
+      <w:pPr>
+        <w:tabs>
+          <w:tab w:val="right" w:pos="9360"/>
+        </w:tabs>
+        <w:spacing w:after="0"/>
+        <w:rPr>
+          <w:rFonts w:eastAsiaTheme="minorEastAsia"/>
+          <w:sz w:val="24"/>
+          <w:szCs w:val="24"/>
+        </w:rPr>
+      </w:pPr>
+    </w:p>
+    <w:p>
+      <w:pPr>
+        <w:tabs>
+          <w:tab w:val="right" w:pos="9360"/>
+        </w:tabs>
+        <w:spacing w:after="0"/>
+        <w:rPr>
+          <w:rFonts w:eastAsiaTheme="minorEastAsia"/>
+          <w:sz w:val="24"/>
+          <w:szCs w:val="24"/>
+        </w:rPr>
+      </w:pPr>
+    </w:p>
+    <w:p>
+      <w:pPr>
+        <w:tabs>
+          <w:tab w:val="right" w:pos="9360"/>
+        </w:tabs>
+        <w:spacing w:after="0"/>
+        <w:rPr>
+          <w:rFonts w:eastAsiaTheme="minorEastAsia"/>
+          <w:sz w:val="24"/>
+          <w:szCs w:val="24"/>
+        </w:rPr>
+      </w:pPr>
+    </w:p>
+    <w:p>
+      <w:pPr>
+        <w:tabs>
+          <w:tab w:val="right" w:pos="9360"/>
+        </w:tabs>
+        <w:spacing w:after="0"/>
+        <w:rPr>
+          <w:rFonts w:eastAsiaTheme="minorEastAsia"/>
+          <w:sz w:val="24"/>
+          <w:szCs w:val="24"/>
+        </w:rPr>
+      </w:pPr>
+    </w:p>
+    <w:p>
+      <w:pPr>
+        <w:spacing w:after="0"/>
+        <w:rPr>
+          <w:rFonts w:eastAsiaTheme="minorEastAsia"/>
+        </w:rPr>
+      </w:pPr>
+      <w:r>
+        <w:rPr>
+          <w:rFonts w:eastAsiaTheme="minorEastAsia"/>
+        </w:rPr>
+        <w:lastRenderedPageBreak/>
+        <w:t xml:space="preserve">Use </w:t>
+      </w:r>
+      <m:oMath>
+        <m:r>
+          <w:rPr>
+            <w:rFonts w:ascii="Cambria Math" w:eastAsiaTheme="minorEastAsia" w:hAnsi="Cambria Math"/>
+          </w:rPr>
+          <m:t>P</m:t>
+        </m:r>
+        <m:r>
+          <w:rPr>
+            <w:rFonts w:ascii="Cambria Math" w:eastAsiaTheme="minorEastAsia" w:hAnsi="Cambria Math"/>
+          </w:rPr>
+          <m:t>→</m:t>
+        </m:r>
+        <m:r>
+          <w:rPr>
+            <w:rFonts w:ascii="Cambria Math" w:eastAsiaTheme="minorEastAsia" w:hAnsi="Cambria Math"/>
+          </w:rPr>
+          <m:t>Q</m:t>
+        </m:r>
+      </m:oMath>
+      <w:r>
+        <w:rPr>
+          <w:rFonts w:eastAsiaTheme="minorEastAsia"/>
+        </w:rPr>
+        <w:t xml:space="preserve">. You already have </w:t>
+      </w:r>
+      <m:oMath>
+        <m:r>
+          <w:rPr>
+            <w:rFonts w:ascii="Cambria Math" w:eastAsiaTheme="minorEastAsia" w:hAnsi="Cambria Math"/>
+          </w:rPr>
+          <m:t>P</m:t>
+        </m:r>
+      </m:oMath>
+      <w:r>
+        <w:rPr>
+          <w:rFonts w:eastAsiaTheme="minorEastAsia"/>
+        </w:rPr>
+        <w:t xml:space="preserve"> in subproof. </w:t>
+      </w:r>
+      <w:r>
+        <w:rPr>
+          <w:rFonts w:eastAsiaTheme="minorEastAsia"/>
+        </w:rPr>
+        <w:t xml:space="preserve">Try get </w:t>
+      </w:r>
+      <m:oMath>
+        <m:r>
+          <w:rPr>
+            <w:rFonts w:ascii="Cambria Math" w:eastAsiaTheme="minorEastAsia" w:hAnsi="Cambria Math"/>
+          </w:rPr>
+          <m:t>Q</m:t>
+        </m:r>
+      </m:oMath>
+      <w:r>
+        <w:rPr>
+          <w:rFonts w:eastAsiaTheme="minorEastAsia"/>
+        </w:rPr>
+        <w:t xml:space="preserve"> into subproof</w:t>
+      </w:r>
+    </w:p>
+    <w:p>
+      <w:pPr>
+        <w:spacing w:after="0"/>
+        <w:rPr>
+          <w:rFonts w:eastAsiaTheme="minorEastAsia"/>
+        </w:rPr>
+      </w:pPr>
+      <w:r>
+        <w:rPr>
+          <w:rFonts w:eastAsiaTheme="minorEastAsia"/>
+        </w:rPr>
+        <w:t xml:space="preserve">Use </w:t>
+      </w:r>
+      <m:oMath>
+        <m:r>
+          <w:rPr>
+            <w:rFonts w:ascii="Cambria Math" w:eastAsiaTheme="minorEastAsia" w:hAnsi="Cambria Math"/>
+          </w:rPr>
+          <m:t>R</m:t>
+        </m:r>
+        <m:r>
+          <w:rPr>
+            <w:rFonts w:ascii="Cambria Math" w:eastAsiaTheme="minorEastAsia" w:hAnsi="Cambria Math"/>
+          </w:rPr>
+          <m:t>→</m:t>
+        </m:r>
+        <m:r>
+          <w:rPr>
+            <w:rFonts w:ascii="Cambria Math" w:eastAsiaTheme="minorEastAsia" w:hAnsi="Cambria Math"/>
+          </w:rPr>
+          <m:t>S</m:t>
+        </m:r>
+      </m:oMath>
+      <w:r>
+        <w:rPr>
+          <w:rFonts w:eastAsiaTheme="minorEastAsia"/>
+        </w:rPr>
+        <w:t xml:space="preserve">. You already have </w:t>
+      </w:r>
+      <m:oMath>
+        <m:r>
+          <w:rPr>
+            <w:rFonts w:ascii="Cambria Math" w:eastAsiaTheme="minorEastAsia" w:hAnsi="Cambria Math"/>
+          </w:rPr>
+          <m:t>R</m:t>
+        </m:r>
+      </m:oMath>
+      <w:r>
+        <w:rPr>
+          <w:rFonts w:eastAsiaTheme="minorEastAsia"/>
+        </w:rPr>
+        <w:t xml:space="preserve"> in subproof. </w:t>
+      </w:r>
+      <w:r>
+        <w:rPr>
+          <w:rFonts w:eastAsiaTheme="minorEastAsia"/>
+        </w:rPr>
+        <w:t xml:space="preserve">Try get </w:t>
+      </w:r>
+      <m:oMath>
+        <m:r>
+          <w:rPr>
+            <w:rFonts w:ascii="Cambria Math" w:eastAsiaTheme="minorEastAsia" w:hAnsi="Cambria Math"/>
+          </w:rPr>
+          <m:t>S</m:t>
+        </m:r>
+      </m:oMath>
+      <w:r>
+        <w:rPr>
+          <w:rFonts w:eastAsiaTheme="minorEastAsia"/>
+        </w:rPr>
+        <w:t xml:space="preserve"> into subproof</w:t>
+      </w:r>
+    </w:p>
+    <w:p>
+      <w:pPr>
+        <w:spacing w:after="0"/>
+        <w:rPr>
+          <w:i/>
+          <w:iCs/>
+          <w:color w:val="FF0000"/>
+          <w:sz w:val="18"/>
+          <w:szCs w:val="18"/>
+        </w:rPr>
+      </w:pPr>
+      <w:r>
+        <w:rPr>
+          <w:i/>
+          <w:iCs/>
+          <w:color w:val="FF0000"/>
+          <w:sz w:val="18"/>
+          <w:szCs w:val="18"/>
+        </w:rPr>
+        <w:t>-&gt; Elim: Cite a</w:t>
+      </w:r>
+      <w:r>
+        <w:rPr>
+          <w:i/>
+          <w:iCs/>
+          <w:color w:val="FF0000"/>
+          <w:sz w:val="18"/>
+          <w:szCs w:val="18"/>
+        </w:rPr>
+        <w:t xml:space="preserve"> conditional </w:t>
+      </w:r>
+    </w:p>
+    <w:p>
+      <w:pPr>
+        <w:spacing w:after="0"/>
+        <w:rPr>
+          <w:i/>
+          <w:iCs/>
+          <w:color w:val="FF0000"/>
+          <w:sz w:val="18"/>
+          <w:szCs w:val="18"/>
+        </w:rPr>
+      </w:pPr>
+      <w:r>
+        <w:rPr>
+          <w:i/>
+          <w:iCs/>
+          <w:color w:val="FF0000"/>
+          <w:sz w:val="18"/>
+          <w:szCs w:val="18"/>
+        </w:rPr>
+        <w:t xml:space="preserve">and a sentence that’s an antecedent of the </w:t>
+      </w:r>
+      <w:r>
+        <w:rPr>
+          <w:i/>
+          <w:iCs/>
+          <w:color w:val="FF0000"/>
+          <w:sz w:val="18"/>
+          <w:szCs w:val="18"/>
+        </w:rPr>
+        <w:t>conditional</w:t>
+      </w:r>
+    </w:p>
+    <w:p>
+      <w:pPr>
+        <w:spacing w:after="0"/>
+        <w:rPr>
+          <w:rFonts w:eastAsiaTheme="minorEastAsia"/>
+        </w:rPr>
+      </w:pPr>
+      <w:r>
+        <w:rPr>
+          <w:rFonts w:eastAsiaTheme="minorEastAsia"/>
+          <w:noProof/>
+          <w:sz w:val="24"/>
+          <w:szCs w:val="24"/>
+        </w:rPr>
+        <w:drawing>
+          <wp:inline distT="0" distB="0" distL="0" distR="0" wp14:anchorId="54B17E9D" wp14:editId="0E9F87DE">
+            <wp:extent cx="4215740" cy="2617722"/>
+            <wp:effectExtent l="0" t="0" r="0" b="0"/>
+            <wp:docPr id="2" name="Picture 2"/>
+            <wp:cNvGraphicFramePr>
+              <a:graphicFrameLocks xmlns:a="http://schemas.openxmlformats.org/drawingml/2006/main" noChangeAspect="1"/>
+            </wp:cNvGraphicFramePr>
+            <a:graphic xmlns:a="http://schemas.openxmlformats.org/drawingml/2006/main">
+              <a:graphicData uri="http://schemas.openxmlformats.org/drawingml/2006/picture">
+                <pic:pic xmlns:pic="http://schemas.openxmlformats.org/drawingml/2006/picture">
+                  <pic:nvPicPr>
+                    <pic:cNvPr id="2" name="Picture 2"/>
+                    <pic:cNvPicPr/>
+                  </pic:nvPicPr>
+                  <pic:blipFill>
+                    <a:blip r:embed="rId27">
+                      <a:extLst>
+                        <a:ext uri="{28A0092B-C50C-407E-A947-70E740481C1C}">
+                          <a14:useLocalDpi xmlns:a14="http://schemas.microsoft.com/office/drawing/2010/main" val="0"/>
+                        </a:ext>
+                      </a:extLst>
+                    </a:blip>
+                    <a:stretch>
+                      <a:fillRect/>
+                    </a:stretch>
+                  </pic:blipFill>
+                  <pic:spPr>
+                    <a:xfrm>
+                      <a:off x="0" y="0"/>
+                      <a:ext cx="4245067" cy="2635932"/>
+                    </a:xfrm>
+                    <a:prstGeom prst="rect">
+                      <a:avLst/>
+                    </a:prstGeom>
+                  </pic:spPr>
+                </pic:pic>
+              </a:graphicData>
+            </a:graphic>
+          </wp:inline>
+        </w:drawing>
+      </w:r>
+    </w:p>
+    <w:p>
+      <w:pPr>
+        <w:spacing w:after="0"/>
+        <w:rPr>
+          <w:rFonts w:eastAsiaTheme="minorEastAsia"/>
+          <w:i/>
+          <w:iCs/>
+          <w:color w:val="FF0000"/>
+          <w:sz w:val="16"/>
+          <w:szCs w:val="16"/>
+        </w:rPr>
+      </w:pPr>
+      <w:r>
+        <w:rPr>
+          <w:rFonts w:eastAsiaTheme="minorEastAsia"/>
+          <w:i/>
+          <w:iCs/>
+          <w:color w:val="FF0000"/>
+          <w:sz w:val="16"/>
+          <w:szCs w:val="16"/>
+        </w:rPr>
+        <w:t>(</w:t>
+      </w:r>
+      <w:r>
+        <w:rPr>
+          <w:rFonts w:ascii="Cambria Math" w:eastAsiaTheme="minorEastAsia" w:hAnsi="Cambria Math" w:cs="Cambria Math"/>
+          <w:i/>
+          <w:iCs/>
+          <w:color w:val="FF0000"/>
+          <w:sz w:val="16"/>
+          <w:szCs w:val="16"/>
+        </w:rPr>
+        <w:t>∨</w:t>
+      </w:r>
+      <w:r>
+        <w:rPr>
+          <w:rFonts w:eastAsiaTheme="minorEastAsia"/>
+          <w:i/>
+          <w:iCs/>
+          <w:color w:val="FF0000"/>
+          <w:sz w:val="16"/>
+          <w:szCs w:val="16"/>
+        </w:rPr>
+        <w:t xml:space="preserve"> </w:t>
+      </w:r>
+      <w:r>
+        <w:rPr>
+          <w:rFonts w:eastAsiaTheme="minorEastAsia"/>
+          <w:i/>
+          <w:iCs/>
+          <w:color w:val="FF0000"/>
+          <w:sz w:val="16"/>
+          <w:szCs w:val="16"/>
+        </w:rPr>
+        <w:t>Intro</w:t>
+      </w:r>
+      <w:r>
+        <w:rPr>
+          <w:rFonts w:eastAsiaTheme="minorEastAsia"/>
+          <w:i/>
+          <w:iCs/>
+          <w:color w:val="FF0000"/>
+          <w:sz w:val="16"/>
+          <w:szCs w:val="16"/>
+        </w:rPr>
+        <w:t>)</w:t>
+      </w:r>
+      <w:r>
+        <w:rPr>
+          <w:rFonts w:eastAsiaTheme="minorEastAsia"/>
+          <w:i/>
+          <w:iCs/>
+          <w:color w:val="FF0000"/>
+          <w:sz w:val="16"/>
+          <w:szCs w:val="16"/>
+        </w:rPr>
+        <w:t>.  Cite only one prior line, it will be a disjunct.</w:t>
+      </w:r>
+    </w:p>
+    <w:p>
+      <w:pPr>
+        <w:spacing w:after="0"/>
+        <w:rPr>
+          <w:rFonts w:eastAsiaTheme="minorEastAsia"/>
+          <w:sz w:val="24"/>
+          <w:szCs w:val="24"/>
+        </w:rPr>
+      </w:pPr>
+      <w:r>
+        <w:rPr>
+          <w:rFonts w:eastAsiaTheme="minorEastAsia"/>
+          <w:noProof/>
+          <w:sz w:val="24"/>
+          <w:szCs w:val="24"/>
+        </w:rPr>
+        <w:drawing>
+          <wp:inline distT="0" distB="0" distL="0" distR="0" wp14:anchorId="72F5F07B" wp14:editId="6988EE74">
+            <wp:extent cx="4405745" cy="2955050"/>
+            <wp:effectExtent l="0" t="0" r="0" b="0"/>
+            <wp:docPr id="6" name="Picture 6"/>
+            <wp:cNvGraphicFramePr>
+              <a:graphicFrameLocks xmlns:a="http://schemas.openxmlformats.org/drawingml/2006/main" noChangeAspect="1"/>
+            </wp:cNvGraphicFramePr>
+            <a:graphic xmlns:a="http://schemas.openxmlformats.org/drawingml/2006/main">
+              <a:graphicData uri="http://schemas.openxmlformats.org/drawingml/2006/picture">
+                <pic:pic xmlns:pic="http://schemas.openxmlformats.org/drawingml/2006/picture">
+                  <pic:nvPicPr>
+                    <pic:cNvPr id="6" name="Picture 6"/>
+                    <pic:cNvPicPr/>
+                  </pic:nvPicPr>
+                  <pic:blipFill>
+                    <a:blip r:embed="rId28">
+                      <a:extLst>
+                        <a:ext uri="{28A0092B-C50C-407E-A947-70E740481C1C}">
+                          <a14:useLocalDpi xmlns:a14="http://schemas.microsoft.com/office/drawing/2010/main" val="0"/>
+                        </a:ext>
+                      </a:extLst>
+                    </a:blip>
+                    <a:stretch>
+                      <a:fillRect/>
+                    </a:stretch>
+                  </pic:blipFill>
+                  <pic:spPr>
+                    <a:xfrm>
+                      <a:off x="0" y="0"/>
+                      <a:ext cx="4426351" cy="2968871"/>
+                    </a:xfrm>
+                    <a:prstGeom prst="rect">
+                      <a:avLst/>
+                    </a:prstGeom>
+                  </pic:spPr>
+                </pic:pic>
+              </a:graphicData>
+            </a:graphic>
+          </wp:inline>
+        </w:drawing>
+      </w:r>
+    </w:p>
+    <w:p>
+      <w:pPr>
+        <w:spacing w:after="0"/>
+        <w:rPr>
+          <w:rFonts w:eastAsiaTheme="minorEastAsia"/>
+          <w:sz w:val="24"/>
+          <w:szCs w:val="24"/>
+        </w:rPr>
+      </w:pPr>
+    </w:p>
+    <w:p>
+      <w:pPr>
+        <w:spacing w:after="0"/>
+        <w:rPr>
+          <w:rFonts w:eastAsiaTheme="minorEastAsia"/>
+          <w:sz w:val="24"/>
+          <w:szCs w:val="24"/>
+        </w:rPr>
+      </w:pPr>
+    </w:p>
+    <w:p>
+      <w:pPr>
+        <w:spacing w:after="0"/>
+        <w:rPr>
+          <w:rFonts w:eastAsiaTheme="minorEastAsia"/>
+          <w:sz w:val="24"/>
+          <w:szCs w:val="24"/>
+        </w:rPr>
+      </w:pPr>
+    </w:p>
+    <w:p>
+      <w:pPr>
+        <w:spacing w:after="0"/>
+        <w:rPr>
+          <w:rFonts w:eastAsiaTheme="minorEastAsia"/>
+          <w:sz w:val="24"/>
+          <w:szCs w:val="24"/>
+        </w:rPr>
+      </w:pPr>
+    </w:p>
+    <w:p>
+      <w:pPr>
+        <w:spacing w:after="0"/>
+        <w:rPr>
+          <w:rFonts w:eastAsiaTheme="minorEastAsia"/>
+          <w:sz w:val="24"/>
+          <w:szCs w:val="24"/>
+        </w:rPr>
+      </w:pPr>
+    </w:p>
+    <w:p>
+      <w:pPr>
+        <w:spacing w:after="0"/>
+        <w:rPr>
+          <w:rFonts w:eastAsiaTheme="minorEastAsia"/>
+          <w:sz w:val="24"/>
+          <w:szCs w:val="24"/>
+        </w:rPr>
+      </w:pPr>
+    </w:p>
+    <w:p>
+      <w:pPr>
+        <w:spacing w:after="0"/>
+        <w:rPr>
+          <w:rFonts w:eastAsiaTheme="minorEastAsia"/>
+          <w:sz w:val="24"/>
+          <w:szCs w:val="24"/>
+        </w:rPr>
+      </w:pPr>
+    </w:p>
+    <w:p>
+      <w:pPr>
+        <w:spacing w:after="0"/>
+        <w:rPr>
+          <w:rFonts w:eastAsiaTheme="minorEastAsia"/>
+          <w:sz w:val="24"/>
+          <w:szCs w:val="24"/>
+        </w:rPr>
+      </w:pPr>
+    </w:p>
+    <w:p>
+      <w:pPr>
+        <w:spacing w:after="0"/>
+        <w:rPr>
+          <w:rFonts w:eastAsiaTheme="minorEastAsia"/>
+          <w:sz w:val="24"/>
+          <w:szCs w:val="24"/>
+        </w:rPr>
+      </w:pPr>
+    </w:p>
+    <w:p>
+      <w:pPr>
+        <w:tabs>
+          <w:tab w:val="right" w:pos="9360"/>
+        </w:tabs>
+        <w:spacing w:after="0"/>
+        <w:rPr>
+          <w:rFonts w:eastAsiaTheme="minorEastAsia"/>
+          <w:sz w:val="24"/>
+          <w:szCs w:val="24"/>
+        </w:rPr>
+      </w:pPr>
+      <w:r>
+        <w:rPr>
+          <w:rFonts w:eastAsiaTheme="minorEastAsia"/>
+          <w:b/>
+          <w:bCs/>
+          <w:sz w:val="24"/>
+          <w:szCs w:val="24"/>
+        </w:rPr>
+        <w:lastRenderedPageBreak/>
+        <w:t xml:space="preserve">ASS1: </w:t>
+      </w:r>
+      <w:r>
+        <w:rPr>
+          <w:rFonts w:eastAsiaTheme="minorEastAsia"/>
+          <w:b/>
+          <w:bCs/>
+          <w:sz w:val="24"/>
+          <w:szCs w:val="24"/>
+        </w:rPr>
+        <w:t>Q11</w:t>
+      </w:r>
+      <w:r>
+        <w:rPr>
+          <w:rFonts w:eastAsiaTheme="minorEastAsia"/>
+          <w:b/>
+          <w:bCs/>
+          <w:sz w:val="24"/>
+          <w:szCs w:val="24"/>
+        </w:rPr>
+        <w:t xml:space="preserve"> </w:t>
+      </w:r>
+      <m:oMath>
+        <m:r>
+          <w:rPr>
+            <w:rFonts w:ascii="Cambria Math" w:eastAsiaTheme="minorEastAsia" w:hAnsi="Cambria Math"/>
+            <w:sz w:val="24"/>
+            <w:szCs w:val="24"/>
+          </w:rPr>
+          <m:t>⊢</m:t>
+        </m:r>
+        <m:d>
+          <m:dPr>
+            <m:ctrlPr>
+              <w:rPr>
+                <w:rFonts w:ascii="Cambria Math" w:eastAsiaTheme="minorEastAsia" w:hAnsi="Cambria Math"/>
+                <w:i/>
+                <w:sz w:val="24"/>
+                <w:szCs w:val="24"/>
+              </w:rPr>
+            </m:ctrlPr>
+          </m:dPr>
+          <m:e>
+            <m:r>
+              <w:rPr>
+                <w:rFonts w:ascii="Cambria Math" w:eastAsiaTheme="minorEastAsia" w:hAnsi="Cambria Math"/>
+                <w:sz w:val="24"/>
+                <w:szCs w:val="24"/>
+              </w:rPr>
+              <m:t>~p</m:t>
+            </m:r>
+            <m:r>
+              <w:rPr>
+                <w:rFonts w:ascii="Cambria Math" w:eastAsiaTheme="minorEastAsia" w:hAnsi="Cambria Math"/>
+                <w:sz w:val="24"/>
+                <w:szCs w:val="24"/>
+              </w:rPr>
+              <m:t>∨</m:t>
+            </m:r>
+            <m:r>
+              <w:rPr>
+                <w:rFonts w:ascii="Cambria Math" w:eastAsiaTheme="minorEastAsia" w:hAnsi="Cambria Math"/>
+                <w:sz w:val="24"/>
+                <w:szCs w:val="24"/>
+              </w:rPr>
+              <m:t>q</m:t>
+            </m:r>
+          </m:e>
+        </m:d>
+        <m:r>
+          <w:rPr>
+            <w:rFonts w:ascii="Cambria Math" w:eastAsiaTheme="minorEastAsia" w:hAnsi="Cambria Math"/>
+            <w:sz w:val="24"/>
+            <w:szCs w:val="24"/>
+          </w:rPr>
+          <m:t>→(</m:t>
+        </m:r>
+        <m:r>
+          <w:rPr>
+            <w:rFonts w:ascii="Cambria Math" w:eastAsiaTheme="minorEastAsia" w:hAnsi="Cambria Math"/>
+            <w:sz w:val="24"/>
+            <w:szCs w:val="24"/>
+          </w:rPr>
+          <m:t>p→q</m:t>
+        </m:r>
+        <m:r>
+          <w:rPr>
+            <w:rFonts w:ascii="Cambria Math" w:eastAsiaTheme="minorEastAsia" w:hAnsi="Cambria Math"/>
+            <w:sz w:val="24"/>
+            <w:szCs w:val="24"/>
+          </w:rPr>
+          <m:t>)</m:t>
+        </m:r>
+      </m:oMath>
+      <w:r>
+        <w:rPr>
+          <w:rFonts w:eastAsiaTheme="minorEastAsia"/>
+          <w:sz w:val="24"/>
+          <w:szCs w:val="24"/>
+        </w:rPr>
+        <w:t xml:space="preserve"> </w:t>
+      </w:r>
+    </w:p>
+    <w:p>
+      <w:pPr>
+        <w:spacing w:after="0"/>
+        <w:rPr>
+          <w:rFonts w:eastAsiaTheme="minorEastAsia"/>
+          <w:sz w:val="24"/>
+          <w:szCs w:val="24"/>
+        </w:rPr>
+      </w:pPr>
+      <w:r>
+        <w:rPr>
+          <w:rFonts w:eastAsiaTheme="minorEastAsia"/>
+          <w:noProof/>
+          <w:sz w:val="24"/>
+          <w:szCs w:val="24"/>
+        </w:rPr>
+        <w:drawing>
+          <wp:inline distT="0" distB="0" distL="0" distR="0" wp14:anchorId="704BEB9A" wp14:editId="58752596">
+            <wp:extent cx="4702629" cy="863153"/>
+            <wp:effectExtent l="0" t="0" r="3175" b="0"/>
+            <wp:docPr id="15" name="Picture 15"/>
+            <wp:cNvGraphicFramePr>
+              <a:graphicFrameLocks xmlns:a="http://schemas.openxmlformats.org/drawingml/2006/main" noChangeAspect="1"/>
+            </wp:cNvGraphicFramePr>
+            <a:graphic xmlns:a="http://schemas.openxmlformats.org/drawingml/2006/main">
+              <a:graphicData uri="http://schemas.openxmlformats.org/drawingml/2006/picture">
+                <pic:pic xmlns:pic="http://schemas.openxmlformats.org/drawingml/2006/picture">
+                  <pic:nvPicPr>
+                    <pic:cNvPr id="15" name="Picture 15"/>
+                    <pic:cNvPicPr/>
+                  </pic:nvPicPr>
+                  <pic:blipFill>
+                    <a:blip r:embed="rId29">
+                      <a:extLst>
+                        <a:ext uri="{28A0092B-C50C-407E-A947-70E740481C1C}">
+                          <a14:useLocalDpi xmlns:a14="http://schemas.microsoft.com/office/drawing/2010/main" val="0"/>
+                        </a:ext>
+                      </a:extLst>
+                    </a:blip>
+                    <a:stretch>
+                      <a:fillRect/>
+                    </a:stretch>
+                  </pic:blipFill>
+                  <pic:spPr>
+                    <a:xfrm>
+                      <a:off x="0" y="0"/>
+                      <a:ext cx="4786239" cy="878499"/>
+                    </a:xfrm>
+                    <a:prstGeom prst="rect">
+                      <a:avLst/>
+                    </a:prstGeom>
+                  </pic:spPr>
+                </pic:pic>
+              </a:graphicData>
+            </a:graphic>
+          </wp:inline>
+        </w:drawing>
+      </w:r>
+    </w:p>
+    <w:p>
+      <w:pPr>
+        <w:spacing w:after="0"/>
+        <w:rPr>
+          <w:rFonts w:eastAsiaTheme="minorEastAsia"/>
+          <w:sz w:val="24"/>
+          <w:szCs w:val="24"/>
+        </w:rPr>
+      </w:pPr>
+    </w:p>
+    <w:p>
+      <w:pPr>
         <w:spacing w:after="0"/>
         <w:rPr>
           <w:rFonts w:eastAsiaTheme="minorEastAsia"/>
@@ -14034,7 +13873,7 @@
 </file>
 
 <file path=word/numbering.xml><?xml version="1.0" encoding="utf-8"?>
-<w:numbering xmlns:wpc="http://schemas.microsoft.com/office/word/2010/wordprocessingCanvas" xmlns:cx="http://schemas.microsoft.com/office/drawing/2014/chartex" xmlns:cx1="http://schemas.microsoft.com/office/drawing/2015/9/8/chartex" xmlns:cx2="http://schemas.microsoft.com/office/drawing/2015/10/21/chartex" xmlns:cx3="http://schemas.microsoft.com/office/drawing/2016/5/9/chartex" xmlns:cx4="http://schemas.microsoft.com/office/drawing/2016/5/10/chartex" xmlns:cx5="http://schemas.microsoft.com/office/drawing/2016/5/11/chartex" xmlns:cx6="http://schemas.microsoft.com/office/drawing/2016/5/12/chartex" xmlns:cx7="http://schemas.microsoft.com/office/drawing/2016/5/13/chartex" xmlns:cx8="http://schemas.microsoft.com/office/drawing/2016/5/14/chartex" xmlns:mc="http://schemas.openxmlformats.org/markup-compatibility/2006" xmlns:aink="http://schemas.microsoft.com/office/drawing/2016/ink" xmlns:am3d="http://schemas.microsoft.com/office/drawing/2017/model3d" xmlns:o="urn:schemas-microsoft-com:office:office" xmlns:r="http://schemas.openxmlformats.org/officeDocument/2006/relationships" xmlns:m="http://schemas.openxmlformats.org/officeDocument/2006/math" xmlns:v="urn:schemas-microsoft-com:vml" xmlns:wp14="http://schemas.microsoft.com/office/word/2010/wordprocessingDrawing" xmlns:wp="http://schemas.openxmlformats.org/drawingml/2006/wordprocessingDrawing" xmlns:w10="urn:schemas-microsoft-com:office:word" xmlns:w="http://schemas.openxmlformats.org/wordprocessingml/2006/main" xmlns:w14="http://schemas.microsoft.com/office/word/2010/wordml" xmlns:w15="http://schemas.microsoft.com/office/word/2012/wordml" xmlns:w16cid="http://schemas.microsoft.com/office/word/2016/wordml/cid" xmlns:w16se="http://schemas.microsoft.com/office/word/2015/wordml/symex" xmlns:wpg="http://schemas.microsoft.com/office/word/2010/wordprocessingGroup" xmlns:wpi="http://schemas.microsoft.com/office/word/2010/wordprocessingInk" xmlns:wne="http://schemas.microsoft.com/office/word/2006/wordml" xmlns:wps="http://schemas.microsoft.com/office/word/2010/wordprocessingShape" mc:Ignorable="w14 w15 w16se w16cid wp14">
+<w:numbering xmlns:wpc="http://schemas.microsoft.com/office/word/2010/wordprocessingCanvas" xmlns:cx="http://schemas.microsoft.com/office/drawing/2014/chartex" xmlns:cx1="http://schemas.microsoft.com/office/drawing/2015/9/8/chartex" xmlns:cx2="http://schemas.microsoft.com/office/drawing/2015/10/21/chartex" xmlns:cx3="http://schemas.microsoft.com/office/drawing/2016/5/9/chartex" xmlns:cx4="http://schemas.microsoft.com/office/drawing/2016/5/10/chartex" xmlns:cx5="http://schemas.microsoft.com/office/drawing/2016/5/11/chartex" xmlns:cx6="http://schemas.microsoft.com/office/drawing/2016/5/12/chartex" xmlns:cx7="http://schemas.microsoft.com/office/drawing/2016/5/13/chartex" xmlns:cx8="http://schemas.microsoft.com/office/drawing/2016/5/14/chartex" xmlns:mc="http://schemas.openxmlformats.org/markup-compatibility/2006" xmlns:aink="http://schemas.microsoft.com/office/drawing/2016/ink" xmlns:am3d="http://schemas.microsoft.com/office/drawing/2017/model3d" xmlns:o="urn:schemas-microsoft-com:office:office" xmlns:r="http://schemas.openxmlformats.org/officeDocument/2006/relationships" xmlns:m="http://schemas.openxmlformats.org/officeDocument/2006/math" xmlns:v="urn:schemas-microsoft-com:vml" xmlns:wp14="http://schemas.microsoft.com/office/word/2010/wordprocessingDrawing" xmlns:wp="http://schemas.openxmlformats.org/drawingml/2006/wordprocessingDrawing" xmlns:w10="urn:schemas-microsoft-com:office:word" xmlns:w="http://schemas.openxmlformats.org/wordprocessingml/2006/main" xmlns:w14="http://schemas.microsoft.com/office/word/2010/wordml" xmlns:w15="http://schemas.microsoft.com/office/word/2012/wordml" xmlns:w16cex="http://schemas.microsoft.com/office/word/2018/wordml/cex" xmlns:w16cid="http://schemas.microsoft.com/office/word/2016/wordml/cid" xmlns:w16="http://schemas.microsoft.com/office/word/2018/wordml" xmlns:w16se="http://schemas.microsoft.com/office/word/2015/wordml/symex" xmlns:wpg="http://schemas.microsoft.com/office/word/2010/wordprocessingGroup" xmlns:wpi="http://schemas.microsoft.com/office/word/2010/wordprocessingInk" xmlns:wne="http://schemas.microsoft.com/office/word/2006/wordml" xmlns:wps="http://schemas.microsoft.com/office/word/2010/wordprocessingShape" mc:Ignorable="w14 w15 w16se w16cid w16 w16cex wp14">
   <w:abstractNum w:abstractNumId="0" w15:restartNumberingAfterBreak="0">
     <w:nsid w:val="23DD0AC6"/>
     <w:multiLevelType w:val="hybridMultilevel"/>
@@ -14363,7 +14202,7 @@
 </file>
 
 <file path=word/styles.xml><?xml version="1.0" encoding="utf-8"?>
-<w:styles xmlns:mc="http://schemas.openxmlformats.org/markup-compatibility/2006" xmlns:r="http://schemas.openxmlformats.org/officeDocument/2006/relationships" xmlns:w="http://schemas.openxmlformats.org/wordprocessingml/2006/main" xmlns:w14="http://schemas.microsoft.com/office/word/2010/wordml" xmlns:w15="http://schemas.microsoft.com/office/word/2012/wordml" xmlns:w16cid="http://schemas.microsoft.com/office/word/2016/wordml/cid" xmlns:w16se="http://schemas.microsoft.com/office/word/2015/wordml/symex" mc:Ignorable="w14 w15 w16se w16cid">
+<w:styles xmlns:mc="http://schemas.openxmlformats.org/markup-compatibility/2006" xmlns:r="http://schemas.openxmlformats.org/officeDocument/2006/relationships" xmlns:w="http://schemas.openxmlformats.org/wordprocessingml/2006/main" xmlns:w14="http://schemas.microsoft.com/office/word/2010/wordml" xmlns:w15="http://schemas.microsoft.com/office/word/2012/wordml" xmlns:w16cex="http://schemas.microsoft.com/office/word/2018/wordml/cex" xmlns:w16cid="http://schemas.microsoft.com/office/word/2016/wordml/cid" xmlns:w16="http://schemas.microsoft.com/office/word/2018/wordml" xmlns:w16se="http://schemas.microsoft.com/office/word/2015/wordml/symex" mc:Ignorable="w14 w15 w16se w16cid w16 w16cex">
   <w:docDefaults>
     <w:rPrDefault>
       <w:rPr>

</xml_diff>